<commit_message>
report word file fix
</commit_message>
<xml_diff>
--- a/storage/ABTCMAINREPORT.docx
+++ b/storage/ABTCMAINREPORT.docx
@@ -1,6 +1,6 @@
 
 <file path=word/document.xml><?xml version="1.0" encoding="utf-8"?>
-<w:document xmlns:wpc="http://schemas.microsoft.com/office/word/2010/wordprocessingCanvas" xmlns:cx="http://schemas.microsoft.com/office/drawing/2014/chartex" xmlns:cx1="http://schemas.microsoft.com/office/drawing/2015/9/8/chartex" xmlns:cx2="http://schemas.microsoft.com/office/drawing/2015/10/21/chartex" xmlns:cx3="http://schemas.microsoft.com/office/drawing/2016/5/9/chartex" xmlns:cx4="http://schemas.microsoft.com/office/drawing/2016/5/10/chartex" xmlns:cx5="http://schemas.microsoft.com/office/drawing/2016/5/11/chartex" xmlns:cx6="http://schemas.microsoft.com/office/drawing/2016/5/12/chartex" xmlns:cx7="http://schemas.microsoft.com/office/drawing/2016/5/13/chartex" xmlns:cx8="http://schemas.microsoft.com/office/drawing/2016/5/14/chartex" xmlns:mc="http://schemas.openxmlformats.org/markup-compatibility/2006" xmlns:aink="http://schemas.microsoft.com/office/drawing/2016/ink" xmlns:am3d="http://schemas.microsoft.com/office/drawing/2017/model3d" xmlns:o="urn:schemas-microsoft-com:office:office" xmlns:oel="http://schemas.microsoft.com/office/2019/extlst" xmlns:r="http://schemas.openxmlformats.org/officeDocument/2006/relationships" xmlns:m="http://schemas.openxmlformats.org/officeDocument/2006/math" xmlns:v="urn:schemas-microsoft-com:vml" xmlns:wp14="http://schemas.microsoft.com/office/word/2010/wordprocessingDrawing" xmlns:wp="http://schemas.openxmlformats.org/drawingml/2006/wordprocessingDrawing" xmlns:w10="urn:schemas-microsoft-com:office:word" xmlns:w="http://schemas.openxmlformats.org/wordprocessingml/2006/main" xmlns:w14="http://schemas.microsoft.com/office/word/2010/wordml" xmlns:w15="http://schemas.microsoft.com/office/word/2012/wordml" xmlns:w16cex="http://schemas.microsoft.com/office/word/2018/wordml/cex" xmlns:w16cid="http://schemas.microsoft.com/office/word/2016/wordml/cid" xmlns:w16="http://schemas.microsoft.com/office/word/2018/wordml" xmlns:w16sdtdh="http://schemas.microsoft.com/office/word/2020/wordml/sdtdatahash" xmlns:w16se="http://schemas.microsoft.com/office/word/2015/wordml/symex" xmlns:wpg="http://schemas.microsoft.com/office/word/2010/wordprocessingGroup" xmlns:wpi="http://schemas.microsoft.com/office/word/2010/wordprocessingInk" xmlns:wne="http://schemas.microsoft.com/office/word/2006/wordml" xmlns:wps="http://schemas.microsoft.com/office/word/2010/wordprocessingShape" mc:Ignorable="w14 w15 w16se w16cid w16 w16cex w16sdtdh wp14">
+<w:document xmlns:wpc="http://schemas.microsoft.com/office/word/2010/wordprocessingCanvas" xmlns:cx="http://schemas.microsoft.com/office/drawing/2014/chartex" xmlns:cx1="http://schemas.microsoft.com/office/drawing/2015/9/8/chartex" xmlns:cx2="http://schemas.microsoft.com/office/drawing/2015/10/21/chartex" xmlns:cx3="http://schemas.microsoft.com/office/drawing/2016/5/9/chartex" xmlns:cx4="http://schemas.microsoft.com/office/drawing/2016/5/10/chartex" xmlns:cx5="http://schemas.microsoft.com/office/drawing/2016/5/11/chartex" xmlns:cx6="http://schemas.microsoft.com/office/drawing/2016/5/12/chartex" xmlns:cx7="http://schemas.microsoft.com/office/drawing/2016/5/13/chartex" xmlns:cx8="http://schemas.microsoft.com/office/drawing/2016/5/14/chartex" xmlns:mc="http://schemas.openxmlformats.org/markup-compatibility/2006" xmlns:aink="http://schemas.microsoft.com/office/drawing/2016/ink" xmlns:am3d="http://schemas.microsoft.com/office/drawing/2017/model3d" xmlns:o="urn:schemas-microsoft-com:office:office" xmlns:oel="http://schemas.microsoft.com/office/2019/extlst" xmlns:r="http://schemas.openxmlformats.org/officeDocument/2006/relationships" xmlns:m="http://schemas.openxmlformats.org/officeDocument/2006/math" xmlns:v="urn:schemas-microsoft-com:vml" xmlns:wp14="http://schemas.microsoft.com/office/word/2010/wordprocessingDrawing" xmlns:wp="http://schemas.openxmlformats.org/drawingml/2006/wordprocessingDrawing" xmlns:w10="urn:schemas-microsoft-com:office:word" xmlns:w="http://schemas.openxmlformats.org/wordprocessingml/2006/main" xmlns:w14="http://schemas.microsoft.com/office/word/2010/wordml" xmlns:w15="http://schemas.microsoft.com/office/word/2012/wordml" xmlns:w16cex="http://schemas.microsoft.com/office/word/2018/wordml/cex" xmlns:w16cid="http://schemas.microsoft.com/office/word/2016/wordml/cid" xmlns:w16="http://schemas.microsoft.com/office/word/2018/wordml" xmlns:w16du="http://schemas.microsoft.com/office/word/2023/wordml/word16du" xmlns:w16sdtdh="http://schemas.microsoft.com/office/word/2020/wordml/sdtdatahash" xmlns:w16se="http://schemas.microsoft.com/office/word/2015/wordml/symex" xmlns:wpg="http://schemas.microsoft.com/office/word/2010/wordprocessingGroup" xmlns:wpi="http://schemas.microsoft.com/office/word/2010/wordprocessingInk" xmlns:wne="http://schemas.microsoft.com/office/word/2006/wordml" xmlns:wps="http://schemas.microsoft.com/office/word/2010/wordprocessingShape" mc:Ignorable="w14 w15 w16se w16cid w16 w16cex w16sdtdh wp14">
   <w:body>
     <w:tbl>
       <w:tblPr>
@@ -1934,7 +1934,7 @@
         <w:gridCol w:w="2877"/>
         <w:gridCol w:w="987"/>
         <w:gridCol w:w="887"/>
-        <w:gridCol w:w="887"/>
+        <w:gridCol w:w="937"/>
       </w:tblGrid>
       <w:tr>
         <w:tc>
@@ -2160,13 +2160,17 @@
               <w:jc w:val="center"/>
               <w:rPr>
                 <w:rFonts w:ascii="Arial" w:hAnsi="Arial" w:cs="Arial"/>
-                <w:sz w:val="18"/>
-                <w:szCs w:val="18"/>
-              </w:rPr>
-            </w:pPr>
-            <w:r>
-              <w:rPr>
-                <w:rFonts w:ascii="Arial" w:hAnsi="Arial" w:cs="Arial"/>
+                <w:b/>
+                <w:bCs/>
+                <w:sz w:val="18"/>
+                <w:szCs w:val="18"/>
+              </w:rPr>
+            </w:pPr>
+            <w:r>
+              <w:rPr>
+                <w:rFonts w:ascii="Arial" w:hAnsi="Arial" w:cs="Arial"/>
+                <w:b/>
+                <w:bCs/>
                 <w:sz w:val="18"/>
                 <w:szCs w:val="18"/>
               </w:rPr>
@@ -2175,6 +2179,8 @@
             <w:r>
               <w:rPr>
                 <w:rFonts w:ascii="Arial" w:hAnsi="Arial" w:cs="Arial"/>
+                <w:b/>
+                <w:bCs/>
                 <w:sz w:val="18"/>
                 <w:szCs w:val="18"/>
               </w:rPr>
@@ -2183,6 +2189,8 @@
             <w:r>
               <w:rPr>
                 <w:rFonts w:ascii="Arial" w:hAnsi="Arial" w:cs="Arial"/>
+                <w:b/>
+                <w:bCs/>
                 <w:sz w:val="18"/>
                 <w:szCs w:val="18"/>
               </w:rPr>
@@ -2285,33 +2293,21 @@
               <w:jc w:val="center"/>
               <w:rPr>
                 <w:rFonts w:ascii="Arial" w:hAnsi="Arial" w:cs="Arial"/>
-                <w:sz w:val="18"/>
-                <w:szCs w:val="18"/>
-              </w:rPr>
-            </w:pPr>
-            <w:r>
-              <w:rPr>
-                <w:rFonts w:ascii="Arial" w:hAnsi="Arial" w:cs="Arial"/>
-                <w:sz w:val="18"/>
-                <w:szCs w:val="18"/>
-              </w:rPr>
-              <w:t>${bgt</w:t>
-            </w:r>
-            <w:r>
-              <w:rPr>
-                <w:rFonts w:ascii="Arial" w:hAnsi="Arial" w:cs="Arial"/>
-                <w:sz w:val="18"/>
-                <w:szCs w:val="18"/>
-              </w:rPr>
-              <w:t>2</w:t>
-            </w:r>
-            <w:r>
-              <w:rPr>
-                <w:rFonts w:ascii="Arial" w:hAnsi="Arial" w:cs="Arial"/>
-                <w:sz w:val="18"/>
-                <w:szCs w:val="18"/>
-              </w:rPr>
-              <w:t>}</w:t>
+                <w:b/>
+                <w:bCs/>
+                <w:sz w:val="18"/>
+                <w:szCs w:val="18"/>
+              </w:rPr>
+            </w:pPr>
+            <w:r>
+              <w:rPr>
+                <w:rFonts w:ascii="Arial" w:hAnsi="Arial" w:cs="Arial"/>
+                <w:b/>
+                <w:bCs/>
+                <w:sz w:val="18"/>
+                <w:szCs w:val="18"/>
+              </w:rPr>
+              <w:t>${bgt2}</w:t>
             </w:r>
           </w:p>
         </w:tc>
@@ -2426,33 +2422,21 @@
               <w:jc w:val="center"/>
               <w:rPr>
                 <w:rFonts w:ascii="Arial" w:hAnsi="Arial" w:cs="Arial"/>
-                <w:sz w:val="18"/>
-                <w:szCs w:val="18"/>
-              </w:rPr>
-            </w:pPr>
-            <w:r>
-              <w:rPr>
-                <w:rFonts w:ascii="Arial" w:hAnsi="Arial" w:cs="Arial"/>
-                <w:sz w:val="18"/>
-                <w:szCs w:val="18"/>
-              </w:rPr>
-              <w:t>${bgt</w:t>
-            </w:r>
-            <w:r>
-              <w:rPr>
-                <w:rFonts w:ascii="Arial" w:hAnsi="Arial" w:cs="Arial"/>
-                <w:sz w:val="18"/>
-                <w:szCs w:val="18"/>
-              </w:rPr>
-              <w:t>3</w:t>
-            </w:r>
-            <w:r>
-              <w:rPr>
-                <w:rFonts w:ascii="Arial" w:hAnsi="Arial" w:cs="Arial"/>
-                <w:sz w:val="18"/>
-                <w:szCs w:val="18"/>
-              </w:rPr>
-              <w:t>}</w:t>
+                <w:b/>
+                <w:bCs/>
+                <w:sz w:val="18"/>
+                <w:szCs w:val="18"/>
+              </w:rPr>
+            </w:pPr>
+            <w:r>
+              <w:rPr>
+                <w:rFonts w:ascii="Arial" w:hAnsi="Arial" w:cs="Arial"/>
+                <w:b/>
+                <w:bCs/>
+                <w:sz w:val="18"/>
+                <w:szCs w:val="18"/>
+              </w:rPr>
+              <w:t>${bgt3}</w:t>
             </w:r>
           </w:p>
         </w:tc>
@@ -2567,33 +2551,21 @@
               <w:jc w:val="center"/>
               <w:rPr>
                 <w:rFonts w:ascii="Arial" w:hAnsi="Arial" w:cs="Arial"/>
-                <w:sz w:val="18"/>
-                <w:szCs w:val="18"/>
-              </w:rPr>
-            </w:pPr>
-            <w:r>
-              <w:rPr>
-                <w:rFonts w:ascii="Arial" w:hAnsi="Arial" w:cs="Arial"/>
-                <w:sz w:val="18"/>
-                <w:szCs w:val="18"/>
-              </w:rPr>
-              <w:t>${bgt</w:t>
-            </w:r>
-            <w:r>
-              <w:rPr>
-                <w:rFonts w:ascii="Arial" w:hAnsi="Arial" w:cs="Arial"/>
-                <w:sz w:val="18"/>
-                <w:szCs w:val="18"/>
-              </w:rPr>
-              <w:t>4</w:t>
-            </w:r>
-            <w:r>
-              <w:rPr>
-                <w:rFonts w:ascii="Arial" w:hAnsi="Arial" w:cs="Arial"/>
-                <w:sz w:val="18"/>
-                <w:szCs w:val="18"/>
-              </w:rPr>
-              <w:t>}</w:t>
+                <w:b/>
+                <w:bCs/>
+                <w:sz w:val="18"/>
+                <w:szCs w:val="18"/>
+              </w:rPr>
+            </w:pPr>
+            <w:r>
+              <w:rPr>
+                <w:rFonts w:ascii="Arial" w:hAnsi="Arial" w:cs="Arial"/>
+                <w:b/>
+                <w:bCs/>
+                <w:sz w:val="18"/>
+                <w:szCs w:val="18"/>
+              </w:rPr>
+              <w:t>${bgt4}</w:t>
             </w:r>
           </w:p>
         </w:tc>
@@ -2708,33 +2680,21 @@
               <w:jc w:val="center"/>
               <w:rPr>
                 <w:rFonts w:ascii="Arial" w:hAnsi="Arial" w:cs="Arial"/>
-                <w:sz w:val="18"/>
-                <w:szCs w:val="18"/>
-              </w:rPr>
-            </w:pPr>
-            <w:r>
-              <w:rPr>
-                <w:rFonts w:ascii="Arial" w:hAnsi="Arial" w:cs="Arial"/>
-                <w:sz w:val="18"/>
-                <w:szCs w:val="18"/>
-              </w:rPr>
-              <w:t>${bgt</w:t>
-            </w:r>
-            <w:r>
-              <w:rPr>
-                <w:rFonts w:ascii="Arial" w:hAnsi="Arial" w:cs="Arial"/>
-                <w:sz w:val="18"/>
-                <w:szCs w:val="18"/>
-              </w:rPr>
-              <w:t>5</w:t>
-            </w:r>
-            <w:r>
-              <w:rPr>
-                <w:rFonts w:ascii="Arial" w:hAnsi="Arial" w:cs="Arial"/>
-                <w:sz w:val="18"/>
-                <w:szCs w:val="18"/>
-              </w:rPr>
-              <w:t>}</w:t>
+                <w:b/>
+                <w:bCs/>
+                <w:sz w:val="18"/>
+                <w:szCs w:val="18"/>
+              </w:rPr>
+            </w:pPr>
+            <w:r>
+              <w:rPr>
+                <w:rFonts w:ascii="Arial" w:hAnsi="Arial" w:cs="Arial"/>
+                <w:b/>
+                <w:bCs/>
+                <w:sz w:val="18"/>
+                <w:szCs w:val="18"/>
+              </w:rPr>
+              <w:t>${bgt5}</w:t>
             </w:r>
           </w:p>
         </w:tc>
@@ -2849,33 +2809,21 @@
               <w:jc w:val="center"/>
               <w:rPr>
                 <w:rFonts w:ascii="Arial" w:hAnsi="Arial" w:cs="Arial"/>
-                <w:sz w:val="18"/>
-                <w:szCs w:val="18"/>
-              </w:rPr>
-            </w:pPr>
-            <w:r>
-              <w:rPr>
-                <w:rFonts w:ascii="Arial" w:hAnsi="Arial" w:cs="Arial"/>
-                <w:sz w:val="18"/>
-                <w:szCs w:val="18"/>
-              </w:rPr>
-              <w:t>${bgt</w:t>
-            </w:r>
-            <w:r>
-              <w:rPr>
-                <w:rFonts w:ascii="Arial" w:hAnsi="Arial" w:cs="Arial"/>
-                <w:sz w:val="18"/>
-                <w:szCs w:val="18"/>
-              </w:rPr>
-              <w:t>6</w:t>
-            </w:r>
-            <w:r>
-              <w:rPr>
-                <w:rFonts w:ascii="Arial" w:hAnsi="Arial" w:cs="Arial"/>
-                <w:sz w:val="18"/>
-                <w:szCs w:val="18"/>
-              </w:rPr>
-              <w:t>}</w:t>
+                <w:b/>
+                <w:bCs/>
+                <w:sz w:val="18"/>
+                <w:szCs w:val="18"/>
+              </w:rPr>
+            </w:pPr>
+            <w:r>
+              <w:rPr>
+                <w:rFonts w:ascii="Arial" w:hAnsi="Arial" w:cs="Arial"/>
+                <w:b/>
+                <w:bCs/>
+                <w:sz w:val="18"/>
+                <w:szCs w:val="18"/>
+              </w:rPr>
+              <w:t>${bgt6}</w:t>
             </w:r>
           </w:p>
         </w:tc>
@@ -2990,33 +2938,21 @@
               <w:jc w:val="center"/>
               <w:rPr>
                 <w:rFonts w:ascii="Arial" w:hAnsi="Arial" w:cs="Arial"/>
-                <w:sz w:val="18"/>
-                <w:szCs w:val="18"/>
-              </w:rPr>
-            </w:pPr>
-            <w:r>
-              <w:rPr>
-                <w:rFonts w:ascii="Arial" w:hAnsi="Arial" w:cs="Arial"/>
-                <w:sz w:val="18"/>
-                <w:szCs w:val="18"/>
-              </w:rPr>
-              <w:t>${bg</w:t>
-            </w:r>
-            <w:r>
-              <w:rPr>
-                <w:rFonts w:ascii="Arial" w:hAnsi="Arial" w:cs="Arial"/>
-                <w:sz w:val="18"/>
-                <w:szCs w:val="18"/>
-              </w:rPr>
-              <w:t>t7</w:t>
-            </w:r>
-            <w:r>
-              <w:rPr>
-                <w:rFonts w:ascii="Arial" w:hAnsi="Arial" w:cs="Arial"/>
-                <w:sz w:val="18"/>
-                <w:szCs w:val="18"/>
-              </w:rPr>
-              <w:t>}</w:t>
+                <w:b/>
+                <w:bCs/>
+                <w:sz w:val="18"/>
+                <w:szCs w:val="18"/>
+              </w:rPr>
+            </w:pPr>
+            <w:r>
+              <w:rPr>
+                <w:rFonts w:ascii="Arial" w:hAnsi="Arial" w:cs="Arial"/>
+                <w:b/>
+                <w:bCs/>
+                <w:sz w:val="18"/>
+                <w:szCs w:val="18"/>
+              </w:rPr>
+              <w:t>${bgt7}</w:t>
             </w:r>
           </w:p>
         </w:tc>
@@ -3131,33 +3067,21 @@
               <w:jc w:val="center"/>
               <w:rPr>
                 <w:rFonts w:ascii="Arial" w:hAnsi="Arial" w:cs="Arial"/>
-                <w:sz w:val="18"/>
-                <w:szCs w:val="18"/>
-              </w:rPr>
-            </w:pPr>
-            <w:r>
-              <w:rPr>
-                <w:rFonts w:ascii="Arial" w:hAnsi="Arial" w:cs="Arial"/>
-                <w:sz w:val="18"/>
-                <w:szCs w:val="18"/>
-              </w:rPr>
-              <w:t>${bgt</w:t>
-            </w:r>
-            <w:r>
-              <w:rPr>
-                <w:rFonts w:ascii="Arial" w:hAnsi="Arial" w:cs="Arial"/>
-                <w:sz w:val="18"/>
-                <w:szCs w:val="18"/>
-              </w:rPr>
-              <w:t>8</w:t>
-            </w:r>
-            <w:r>
-              <w:rPr>
-                <w:rFonts w:ascii="Arial" w:hAnsi="Arial" w:cs="Arial"/>
-                <w:sz w:val="18"/>
-                <w:szCs w:val="18"/>
-              </w:rPr>
-              <w:t>}</w:t>
+                <w:b/>
+                <w:bCs/>
+                <w:sz w:val="18"/>
+                <w:szCs w:val="18"/>
+              </w:rPr>
+            </w:pPr>
+            <w:r>
+              <w:rPr>
+                <w:rFonts w:ascii="Arial" w:hAnsi="Arial" w:cs="Arial"/>
+                <w:b/>
+                <w:bCs/>
+                <w:sz w:val="18"/>
+                <w:szCs w:val="18"/>
+              </w:rPr>
+              <w:t>${bgt8}</w:t>
             </w:r>
           </w:p>
         </w:tc>
@@ -3272,33 +3196,21 @@
               <w:jc w:val="center"/>
               <w:rPr>
                 <w:rFonts w:ascii="Arial" w:hAnsi="Arial" w:cs="Arial"/>
-                <w:sz w:val="18"/>
-                <w:szCs w:val="18"/>
-              </w:rPr>
-            </w:pPr>
-            <w:r>
-              <w:rPr>
-                <w:rFonts w:ascii="Arial" w:hAnsi="Arial" w:cs="Arial"/>
-                <w:sz w:val="18"/>
-                <w:szCs w:val="18"/>
-              </w:rPr>
-              <w:t>${bgt</w:t>
-            </w:r>
-            <w:r>
-              <w:rPr>
-                <w:rFonts w:ascii="Arial" w:hAnsi="Arial" w:cs="Arial"/>
-                <w:sz w:val="18"/>
-                <w:szCs w:val="18"/>
-              </w:rPr>
-              <w:t>9</w:t>
-            </w:r>
-            <w:r>
-              <w:rPr>
-                <w:rFonts w:ascii="Arial" w:hAnsi="Arial" w:cs="Arial"/>
-                <w:sz w:val="18"/>
-                <w:szCs w:val="18"/>
-              </w:rPr>
-              <w:t>}</w:t>
+                <w:b/>
+                <w:bCs/>
+                <w:sz w:val="18"/>
+                <w:szCs w:val="18"/>
+              </w:rPr>
+            </w:pPr>
+            <w:r>
+              <w:rPr>
+                <w:rFonts w:ascii="Arial" w:hAnsi="Arial" w:cs="Arial"/>
+                <w:b/>
+                <w:bCs/>
+                <w:sz w:val="18"/>
+                <w:szCs w:val="18"/>
+              </w:rPr>
+              <w:t>${bgt9}</w:t>
             </w:r>
           </w:p>
         </w:tc>
@@ -3413,33 +3325,21 @@
               <w:jc w:val="center"/>
               <w:rPr>
                 <w:rFonts w:ascii="Arial" w:hAnsi="Arial" w:cs="Arial"/>
-                <w:sz w:val="18"/>
-                <w:szCs w:val="18"/>
-              </w:rPr>
-            </w:pPr>
-            <w:r>
-              <w:rPr>
-                <w:rFonts w:ascii="Arial" w:hAnsi="Arial" w:cs="Arial"/>
-                <w:sz w:val="18"/>
-                <w:szCs w:val="18"/>
-              </w:rPr>
-              <w:t>${bgt</w:t>
-            </w:r>
-            <w:r>
-              <w:rPr>
-                <w:rFonts w:ascii="Arial" w:hAnsi="Arial" w:cs="Arial"/>
-                <w:sz w:val="18"/>
-                <w:szCs w:val="18"/>
-              </w:rPr>
-              <w:t>10</w:t>
-            </w:r>
-            <w:r>
-              <w:rPr>
-                <w:rFonts w:ascii="Arial" w:hAnsi="Arial" w:cs="Arial"/>
-                <w:sz w:val="18"/>
-                <w:szCs w:val="18"/>
-              </w:rPr>
-              <w:t>}</w:t>
+                <w:b/>
+                <w:bCs/>
+                <w:sz w:val="18"/>
+                <w:szCs w:val="18"/>
+              </w:rPr>
+            </w:pPr>
+            <w:r>
+              <w:rPr>
+                <w:rFonts w:ascii="Arial" w:hAnsi="Arial" w:cs="Arial"/>
+                <w:b/>
+                <w:bCs/>
+                <w:sz w:val="18"/>
+                <w:szCs w:val="18"/>
+              </w:rPr>
+              <w:t>${bgt10}</w:t>
             </w:r>
           </w:p>
         </w:tc>
@@ -3554,33 +3454,21 @@
               <w:jc w:val="center"/>
               <w:rPr>
                 <w:rFonts w:ascii="Arial" w:hAnsi="Arial" w:cs="Arial"/>
-                <w:sz w:val="18"/>
-                <w:szCs w:val="18"/>
-              </w:rPr>
-            </w:pPr>
-            <w:r>
-              <w:rPr>
-                <w:rFonts w:ascii="Arial" w:hAnsi="Arial" w:cs="Arial"/>
-                <w:sz w:val="18"/>
-                <w:szCs w:val="18"/>
-              </w:rPr>
-              <w:t>${bgt</w:t>
-            </w:r>
-            <w:r>
-              <w:rPr>
-                <w:rFonts w:ascii="Arial" w:hAnsi="Arial" w:cs="Arial"/>
-                <w:sz w:val="18"/>
-                <w:szCs w:val="18"/>
-              </w:rPr>
-              <w:t>11</w:t>
-            </w:r>
-            <w:r>
-              <w:rPr>
-                <w:rFonts w:ascii="Arial" w:hAnsi="Arial" w:cs="Arial"/>
-                <w:sz w:val="18"/>
-                <w:szCs w:val="18"/>
-              </w:rPr>
-              <w:t>}</w:t>
+                <w:b/>
+                <w:bCs/>
+                <w:sz w:val="18"/>
+                <w:szCs w:val="18"/>
+              </w:rPr>
+            </w:pPr>
+            <w:r>
+              <w:rPr>
+                <w:rFonts w:ascii="Arial" w:hAnsi="Arial" w:cs="Arial"/>
+                <w:b/>
+                <w:bCs/>
+                <w:sz w:val="18"/>
+                <w:szCs w:val="18"/>
+              </w:rPr>
+              <w:t>${bgt11}</w:t>
             </w:r>
           </w:p>
         </w:tc>
@@ -3695,33 +3583,21 @@
               <w:jc w:val="center"/>
               <w:rPr>
                 <w:rFonts w:ascii="Arial" w:hAnsi="Arial" w:cs="Arial"/>
-                <w:sz w:val="18"/>
-                <w:szCs w:val="18"/>
-              </w:rPr>
-            </w:pPr>
-            <w:r>
-              <w:rPr>
-                <w:rFonts w:ascii="Arial" w:hAnsi="Arial" w:cs="Arial"/>
-                <w:sz w:val="18"/>
-                <w:szCs w:val="18"/>
-              </w:rPr>
-              <w:t>${bgt1</w:t>
-            </w:r>
-            <w:r>
-              <w:rPr>
-                <w:rFonts w:ascii="Arial" w:hAnsi="Arial" w:cs="Arial"/>
-                <w:sz w:val="18"/>
-                <w:szCs w:val="18"/>
-              </w:rPr>
-              <w:t>2</w:t>
-            </w:r>
-            <w:r>
-              <w:rPr>
-                <w:rFonts w:ascii="Arial" w:hAnsi="Arial" w:cs="Arial"/>
-                <w:sz w:val="18"/>
-                <w:szCs w:val="18"/>
-              </w:rPr>
-              <w:t>}</w:t>
+                <w:b/>
+                <w:bCs/>
+                <w:sz w:val="18"/>
+                <w:szCs w:val="18"/>
+              </w:rPr>
+            </w:pPr>
+            <w:r>
+              <w:rPr>
+                <w:rFonts w:ascii="Arial" w:hAnsi="Arial" w:cs="Arial"/>
+                <w:b/>
+                <w:bCs/>
+                <w:sz w:val="18"/>
+                <w:szCs w:val="18"/>
+              </w:rPr>
+              <w:t>${bgt12}</w:t>
             </w:r>
           </w:p>
         </w:tc>
@@ -3836,33 +3712,21 @@
               <w:jc w:val="center"/>
               <w:rPr>
                 <w:rFonts w:ascii="Arial" w:hAnsi="Arial" w:cs="Arial"/>
-                <w:sz w:val="18"/>
-                <w:szCs w:val="18"/>
-              </w:rPr>
-            </w:pPr>
-            <w:r>
-              <w:rPr>
-                <w:rFonts w:ascii="Arial" w:hAnsi="Arial" w:cs="Arial"/>
-                <w:sz w:val="18"/>
-                <w:szCs w:val="18"/>
-              </w:rPr>
-              <w:t>${bgt1</w:t>
-            </w:r>
-            <w:r>
-              <w:rPr>
-                <w:rFonts w:ascii="Arial" w:hAnsi="Arial" w:cs="Arial"/>
-                <w:sz w:val="18"/>
-                <w:szCs w:val="18"/>
-              </w:rPr>
-              <w:t>3</w:t>
-            </w:r>
-            <w:r>
-              <w:rPr>
-                <w:rFonts w:ascii="Arial" w:hAnsi="Arial" w:cs="Arial"/>
-                <w:sz w:val="18"/>
-                <w:szCs w:val="18"/>
-              </w:rPr>
-              <w:t>}</w:t>
+                <w:b/>
+                <w:bCs/>
+                <w:sz w:val="18"/>
+                <w:szCs w:val="18"/>
+              </w:rPr>
+            </w:pPr>
+            <w:r>
+              <w:rPr>
+                <w:rFonts w:ascii="Arial" w:hAnsi="Arial" w:cs="Arial"/>
+                <w:b/>
+                <w:bCs/>
+                <w:sz w:val="18"/>
+                <w:szCs w:val="18"/>
+              </w:rPr>
+              <w:t>${bgt13}</w:t>
             </w:r>
           </w:p>
         </w:tc>
@@ -3977,33 +3841,21 @@
               <w:jc w:val="center"/>
               <w:rPr>
                 <w:rFonts w:ascii="Arial" w:hAnsi="Arial" w:cs="Arial"/>
-                <w:sz w:val="18"/>
-                <w:szCs w:val="18"/>
-              </w:rPr>
-            </w:pPr>
-            <w:r>
-              <w:rPr>
-                <w:rFonts w:ascii="Arial" w:hAnsi="Arial" w:cs="Arial"/>
-                <w:sz w:val="18"/>
-                <w:szCs w:val="18"/>
-              </w:rPr>
-              <w:t>${bgt1</w:t>
-            </w:r>
-            <w:r>
-              <w:rPr>
-                <w:rFonts w:ascii="Arial" w:hAnsi="Arial" w:cs="Arial"/>
-                <w:sz w:val="18"/>
-                <w:szCs w:val="18"/>
-              </w:rPr>
-              <w:t>4</w:t>
-            </w:r>
-            <w:r>
-              <w:rPr>
-                <w:rFonts w:ascii="Arial" w:hAnsi="Arial" w:cs="Arial"/>
-                <w:sz w:val="18"/>
-                <w:szCs w:val="18"/>
-              </w:rPr>
-              <w:t>}</w:t>
+                <w:b/>
+                <w:bCs/>
+                <w:sz w:val="18"/>
+                <w:szCs w:val="18"/>
+              </w:rPr>
+            </w:pPr>
+            <w:r>
+              <w:rPr>
+                <w:rFonts w:ascii="Arial" w:hAnsi="Arial" w:cs="Arial"/>
+                <w:b/>
+                <w:bCs/>
+                <w:sz w:val="18"/>
+                <w:szCs w:val="18"/>
+              </w:rPr>
+              <w:t>${bgt14}</w:t>
             </w:r>
           </w:p>
         </w:tc>
@@ -4118,33 +3970,21 @@
               <w:jc w:val="center"/>
               <w:rPr>
                 <w:rFonts w:ascii="Arial" w:hAnsi="Arial" w:cs="Arial"/>
-                <w:sz w:val="18"/>
-                <w:szCs w:val="18"/>
-              </w:rPr>
-            </w:pPr>
-            <w:r>
-              <w:rPr>
-                <w:rFonts w:ascii="Arial" w:hAnsi="Arial" w:cs="Arial"/>
-                <w:sz w:val="18"/>
-                <w:szCs w:val="18"/>
-              </w:rPr>
-              <w:t>${bgt1</w:t>
-            </w:r>
-            <w:r>
-              <w:rPr>
-                <w:rFonts w:ascii="Arial" w:hAnsi="Arial" w:cs="Arial"/>
-                <w:sz w:val="18"/>
-                <w:szCs w:val="18"/>
-              </w:rPr>
-              <w:t>5</w:t>
-            </w:r>
-            <w:r>
-              <w:rPr>
-                <w:rFonts w:ascii="Arial" w:hAnsi="Arial" w:cs="Arial"/>
-                <w:sz w:val="18"/>
-                <w:szCs w:val="18"/>
-              </w:rPr>
-              <w:t>}</w:t>
+                <w:b/>
+                <w:bCs/>
+                <w:sz w:val="18"/>
+                <w:szCs w:val="18"/>
+              </w:rPr>
+            </w:pPr>
+            <w:r>
+              <w:rPr>
+                <w:rFonts w:ascii="Arial" w:hAnsi="Arial" w:cs="Arial"/>
+                <w:b/>
+                <w:bCs/>
+                <w:sz w:val="18"/>
+                <w:szCs w:val="18"/>
+              </w:rPr>
+              <w:t>${bgt15}</w:t>
             </w:r>
           </w:p>
         </w:tc>
@@ -4259,33 +4099,21 @@
               <w:jc w:val="center"/>
               <w:rPr>
                 <w:rFonts w:ascii="Arial" w:hAnsi="Arial" w:cs="Arial"/>
-                <w:sz w:val="18"/>
-                <w:szCs w:val="18"/>
-              </w:rPr>
-            </w:pPr>
-            <w:r>
-              <w:rPr>
-                <w:rFonts w:ascii="Arial" w:hAnsi="Arial" w:cs="Arial"/>
-                <w:sz w:val="18"/>
-                <w:szCs w:val="18"/>
-              </w:rPr>
-              <w:t>${bgt1</w:t>
-            </w:r>
-            <w:r>
-              <w:rPr>
-                <w:rFonts w:ascii="Arial" w:hAnsi="Arial" w:cs="Arial"/>
-                <w:sz w:val="18"/>
-                <w:szCs w:val="18"/>
-              </w:rPr>
-              <w:t>6</w:t>
-            </w:r>
-            <w:r>
-              <w:rPr>
-                <w:rFonts w:ascii="Arial" w:hAnsi="Arial" w:cs="Arial"/>
-                <w:sz w:val="18"/>
-                <w:szCs w:val="18"/>
-              </w:rPr>
-              <w:t>}</w:t>
+                <w:b/>
+                <w:bCs/>
+                <w:sz w:val="18"/>
+                <w:szCs w:val="18"/>
+              </w:rPr>
+            </w:pPr>
+            <w:r>
+              <w:rPr>
+                <w:rFonts w:ascii="Arial" w:hAnsi="Arial" w:cs="Arial"/>
+                <w:b/>
+                <w:bCs/>
+                <w:sz w:val="18"/>
+                <w:szCs w:val="18"/>
+              </w:rPr>
+              <w:t>${bgt16}</w:t>
             </w:r>
           </w:p>
         </w:tc>
@@ -4400,33 +4228,21 @@
               <w:jc w:val="center"/>
               <w:rPr>
                 <w:rFonts w:ascii="Arial" w:hAnsi="Arial" w:cs="Arial"/>
-                <w:sz w:val="18"/>
-                <w:szCs w:val="18"/>
-              </w:rPr>
-            </w:pPr>
-            <w:r>
-              <w:rPr>
-                <w:rFonts w:ascii="Arial" w:hAnsi="Arial" w:cs="Arial"/>
-                <w:sz w:val="18"/>
-                <w:szCs w:val="18"/>
-              </w:rPr>
-              <w:t>${bgt1</w:t>
-            </w:r>
-            <w:r>
-              <w:rPr>
-                <w:rFonts w:ascii="Arial" w:hAnsi="Arial" w:cs="Arial"/>
-                <w:sz w:val="18"/>
-                <w:szCs w:val="18"/>
-              </w:rPr>
-              <w:t>7</w:t>
-            </w:r>
-            <w:r>
-              <w:rPr>
-                <w:rFonts w:ascii="Arial" w:hAnsi="Arial" w:cs="Arial"/>
-                <w:sz w:val="18"/>
-                <w:szCs w:val="18"/>
-              </w:rPr>
-              <w:t>}</w:t>
+                <w:b/>
+                <w:bCs/>
+                <w:sz w:val="18"/>
+                <w:szCs w:val="18"/>
+              </w:rPr>
+            </w:pPr>
+            <w:r>
+              <w:rPr>
+                <w:rFonts w:ascii="Arial" w:hAnsi="Arial" w:cs="Arial"/>
+                <w:b/>
+                <w:bCs/>
+                <w:sz w:val="18"/>
+                <w:szCs w:val="18"/>
+              </w:rPr>
+              <w:t>${bgt17}</w:t>
             </w:r>
           </w:p>
         </w:tc>
@@ -4541,33 +4357,21 @@
               <w:jc w:val="center"/>
               <w:rPr>
                 <w:rFonts w:ascii="Arial" w:hAnsi="Arial" w:cs="Arial"/>
-                <w:sz w:val="18"/>
-                <w:szCs w:val="18"/>
-              </w:rPr>
-            </w:pPr>
-            <w:r>
-              <w:rPr>
-                <w:rFonts w:ascii="Arial" w:hAnsi="Arial" w:cs="Arial"/>
-                <w:sz w:val="18"/>
-                <w:szCs w:val="18"/>
-              </w:rPr>
-              <w:t>${bgt1</w:t>
-            </w:r>
-            <w:r>
-              <w:rPr>
-                <w:rFonts w:ascii="Arial" w:hAnsi="Arial" w:cs="Arial"/>
-                <w:sz w:val="18"/>
-                <w:szCs w:val="18"/>
-              </w:rPr>
-              <w:t>8</w:t>
-            </w:r>
-            <w:r>
-              <w:rPr>
-                <w:rFonts w:ascii="Arial" w:hAnsi="Arial" w:cs="Arial"/>
-                <w:sz w:val="18"/>
-                <w:szCs w:val="18"/>
-              </w:rPr>
-              <w:t>}</w:t>
+                <w:b/>
+                <w:bCs/>
+                <w:sz w:val="18"/>
+                <w:szCs w:val="18"/>
+              </w:rPr>
+            </w:pPr>
+            <w:r>
+              <w:rPr>
+                <w:rFonts w:ascii="Arial" w:hAnsi="Arial" w:cs="Arial"/>
+                <w:b/>
+                <w:bCs/>
+                <w:sz w:val="18"/>
+                <w:szCs w:val="18"/>
+              </w:rPr>
+              <w:t>${bgt18}</w:t>
             </w:r>
           </w:p>
         </w:tc>
@@ -4682,33 +4486,21 @@
               <w:jc w:val="center"/>
               <w:rPr>
                 <w:rFonts w:ascii="Arial" w:hAnsi="Arial" w:cs="Arial"/>
-                <w:sz w:val="18"/>
-                <w:szCs w:val="18"/>
-              </w:rPr>
-            </w:pPr>
-            <w:r>
-              <w:rPr>
-                <w:rFonts w:ascii="Arial" w:hAnsi="Arial" w:cs="Arial"/>
-                <w:sz w:val="18"/>
-                <w:szCs w:val="18"/>
-              </w:rPr>
-              <w:t>${bgt1</w:t>
-            </w:r>
-            <w:r>
-              <w:rPr>
-                <w:rFonts w:ascii="Arial" w:hAnsi="Arial" w:cs="Arial"/>
-                <w:sz w:val="18"/>
-                <w:szCs w:val="18"/>
-              </w:rPr>
-              <w:t>9</w:t>
-            </w:r>
-            <w:r>
-              <w:rPr>
-                <w:rFonts w:ascii="Arial" w:hAnsi="Arial" w:cs="Arial"/>
-                <w:sz w:val="18"/>
-                <w:szCs w:val="18"/>
-              </w:rPr>
-              <w:t>}</w:t>
+                <w:b/>
+                <w:bCs/>
+                <w:sz w:val="18"/>
+                <w:szCs w:val="18"/>
+              </w:rPr>
+            </w:pPr>
+            <w:r>
+              <w:rPr>
+                <w:rFonts w:ascii="Arial" w:hAnsi="Arial" w:cs="Arial"/>
+                <w:b/>
+                <w:bCs/>
+                <w:sz w:val="18"/>
+                <w:szCs w:val="18"/>
+              </w:rPr>
+              <w:t>${bgt19}</w:t>
             </w:r>
           </w:p>
         </w:tc>
@@ -4823,33 +4615,21 @@
               <w:jc w:val="center"/>
               <w:rPr>
                 <w:rFonts w:ascii="Arial" w:hAnsi="Arial" w:cs="Arial"/>
-                <w:sz w:val="18"/>
-                <w:szCs w:val="18"/>
-              </w:rPr>
-            </w:pPr>
-            <w:r>
-              <w:rPr>
-                <w:rFonts w:ascii="Arial" w:hAnsi="Arial" w:cs="Arial"/>
-                <w:sz w:val="18"/>
-                <w:szCs w:val="18"/>
-              </w:rPr>
-              <w:t>${bgt</w:t>
-            </w:r>
-            <w:r>
-              <w:rPr>
-                <w:rFonts w:ascii="Arial" w:hAnsi="Arial" w:cs="Arial"/>
-                <w:sz w:val="18"/>
-                <w:szCs w:val="18"/>
-              </w:rPr>
-              <w:t>20</w:t>
-            </w:r>
-            <w:r>
-              <w:rPr>
-                <w:rFonts w:ascii="Arial" w:hAnsi="Arial" w:cs="Arial"/>
-                <w:sz w:val="18"/>
-                <w:szCs w:val="18"/>
-              </w:rPr>
-              <w:t>}</w:t>
+                <w:b/>
+                <w:bCs/>
+                <w:sz w:val="18"/>
+                <w:szCs w:val="18"/>
+              </w:rPr>
+            </w:pPr>
+            <w:r>
+              <w:rPr>
+                <w:rFonts w:ascii="Arial" w:hAnsi="Arial" w:cs="Arial"/>
+                <w:b/>
+                <w:bCs/>
+                <w:sz w:val="18"/>
+                <w:szCs w:val="18"/>
+              </w:rPr>
+              <w:t>${bgt20}</w:t>
             </w:r>
           </w:p>
         </w:tc>
@@ -4964,33 +4744,21 @@
               <w:jc w:val="center"/>
               <w:rPr>
                 <w:rFonts w:ascii="Arial" w:hAnsi="Arial" w:cs="Arial"/>
-                <w:sz w:val="18"/>
-                <w:szCs w:val="18"/>
-              </w:rPr>
-            </w:pPr>
-            <w:r>
-              <w:rPr>
-                <w:rFonts w:ascii="Arial" w:hAnsi="Arial" w:cs="Arial"/>
-                <w:sz w:val="18"/>
-                <w:szCs w:val="18"/>
-              </w:rPr>
-              <w:t>${bgt</w:t>
-            </w:r>
-            <w:r>
-              <w:rPr>
-                <w:rFonts w:ascii="Arial" w:hAnsi="Arial" w:cs="Arial"/>
-                <w:sz w:val="18"/>
-                <w:szCs w:val="18"/>
-              </w:rPr>
-              <w:t>21</w:t>
-            </w:r>
-            <w:r>
-              <w:rPr>
-                <w:rFonts w:ascii="Arial" w:hAnsi="Arial" w:cs="Arial"/>
-                <w:sz w:val="18"/>
-                <w:szCs w:val="18"/>
-              </w:rPr>
-              <w:t>}</w:t>
+                <w:b/>
+                <w:bCs/>
+                <w:sz w:val="18"/>
+                <w:szCs w:val="18"/>
+              </w:rPr>
+            </w:pPr>
+            <w:r>
+              <w:rPr>
+                <w:rFonts w:ascii="Arial" w:hAnsi="Arial" w:cs="Arial"/>
+                <w:b/>
+                <w:bCs/>
+                <w:sz w:val="18"/>
+                <w:szCs w:val="18"/>
+              </w:rPr>
+              <w:t>${bgt21}</w:t>
             </w:r>
           </w:p>
         </w:tc>
@@ -5105,33 +4873,21 @@
               <w:jc w:val="center"/>
               <w:rPr>
                 <w:rFonts w:ascii="Arial" w:hAnsi="Arial" w:cs="Arial"/>
-                <w:sz w:val="18"/>
-                <w:szCs w:val="18"/>
-              </w:rPr>
-            </w:pPr>
-            <w:r>
-              <w:rPr>
-                <w:rFonts w:ascii="Arial" w:hAnsi="Arial" w:cs="Arial"/>
-                <w:sz w:val="18"/>
-                <w:szCs w:val="18"/>
-              </w:rPr>
-              <w:t>${bgt</w:t>
-            </w:r>
-            <w:r>
-              <w:rPr>
-                <w:rFonts w:ascii="Arial" w:hAnsi="Arial" w:cs="Arial"/>
-                <w:sz w:val="18"/>
-                <w:szCs w:val="18"/>
-              </w:rPr>
-              <w:t>22</w:t>
-            </w:r>
-            <w:r>
-              <w:rPr>
-                <w:rFonts w:ascii="Arial" w:hAnsi="Arial" w:cs="Arial"/>
-                <w:sz w:val="18"/>
-                <w:szCs w:val="18"/>
-              </w:rPr>
-              <w:t>}</w:t>
+                <w:b/>
+                <w:bCs/>
+                <w:sz w:val="18"/>
+                <w:szCs w:val="18"/>
+              </w:rPr>
+            </w:pPr>
+            <w:r>
+              <w:rPr>
+                <w:rFonts w:ascii="Arial" w:hAnsi="Arial" w:cs="Arial"/>
+                <w:b/>
+                <w:bCs/>
+                <w:sz w:val="18"/>
+                <w:szCs w:val="18"/>
+              </w:rPr>
+              <w:t>${bgt22}</w:t>
             </w:r>
           </w:p>
         </w:tc>
@@ -5238,33 +4994,21 @@
               <w:jc w:val="center"/>
               <w:rPr>
                 <w:rFonts w:ascii="Arial" w:hAnsi="Arial" w:cs="Arial"/>
-                <w:sz w:val="18"/>
-                <w:szCs w:val="18"/>
-              </w:rPr>
-            </w:pPr>
-            <w:r>
-              <w:rPr>
-                <w:rFonts w:ascii="Arial" w:hAnsi="Arial" w:cs="Arial"/>
-                <w:sz w:val="18"/>
-                <w:szCs w:val="18"/>
-              </w:rPr>
-              <w:t>${bgt</w:t>
-            </w:r>
-            <w:r>
-              <w:rPr>
-                <w:rFonts w:ascii="Arial" w:hAnsi="Arial" w:cs="Arial"/>
-                <w:sz w:val="18"/>
-                <w:szCs w:val="18"/>
-              </w:rPr>
-              <w:t>23</w:t>
-            </w:r>
-            <w:r>
-              <w:rPr>
-                <w:rFonts w:ascii="Arial" w:hAnsi="Arial" w:cs="Arial"/>
-                <w:sz w:val="18"/>
-                <w:szCs w:val="18"/>
-              </w:rPr>
-              <w:t>}</w:t>
+                <w:b/>
+                <w:bCs/>
+                <w:sz w:val="18"/>
+                <w:szCs w:val="18"/>
+              </w:rPr>
+            </w:pPr>
+            <w:r>
+              <w:rPr>
+                <w:rFonts w:ascii="Arial" w:hAnsi="Arial" w:cs="Arial"/>
+                <w:b/>
+                <w:bCs/>
+                <w:sz w:val="18"/>
+                <w:szCs w:val="18"/>
+              </w:rPr>
+              <w:t>${bgt23}</w:t>
             </w:r>
           </w:p>
         </w:tc>
@@ -5379,33 +5123,21 @@
               <w:jc w:val="center"/>
               <w:rPr>
                 <w:rFonts w:ascii="Arial" w:hAnsi="Arial" w:cs="Arial"/>
-                <w:sz w:val="18"/>
-                <w:szCs w:val="18"/>
-              </w:rPr>
-            </w:pPr>
-            <w:r>
-              <w:rPr>
-                <w:rFonts w:ascii="Arial" w:hAnsi="Arial" w:cs="Arial"/>
-                <w:sz w:val="18"/>
-                <w:szCs w:val="18"/>
-              </w:rPr>
-              <w:t>${bgt</w:t>
-            </w:r>
-            <w:r>
-              <w:rPr>
-                <w:rFonts w:ascii="Arial" w:hAnsi="Arial" w:cs="Arial"/>
-                <w:sz w:val="18"/>
-                <w:szCs w:val="18"/>
-              </w:rPr>
-              <w:t>24</w:t>
-            </w:r>
-            <w:r>
-              <w:rPr>
-                <w:rFonts w:ascii="Arial" w:hAnsi="Arial" w:cs="Arial"/>
-                <w:sz w:val="18"/>
-                <w:szCs w:val="18"/>
-              </w:rPr>
-              <w:t>}</w:t>
+                <w:b/>
+                <w:bCs/>
+                <w:sz w:val="18"/>
+                <w:szCs w:val="18"/>
+              </w:rPr>
+            </w:pPr>
+            <w:r>
+              <w:rPr>
+                <w:rFonts w:ascii="Arial" w:hAnsi="Arial" w:cs="Arial"/>
+                <w:b/>
+                <w:bCs/>
+                <w:sz w:val="18"/>
+                <w:szCs w:val="18"/>
+              </w:rPr>
+              <w:t>${bgt24}</w:t>
             </w:r>
           </w:p>
         </w:tc>
@@ -5520,33 +5252,21 @@
               <w:jc w:val="center"/>
               <w:rPr>
                 <w:rFonts w:ascii="Arial" w:hAnsi="Arial" w:cs="Arial"/>
-                <w:sz w:val="18"/>
-                <w:szCs w:val="18"/>
-              </w:rPr>
-            </w:pPr>
-            <w:r>
-              <w:rPr>
-                <w:rFonts w:ascii="Arial" w:hAnsi="Arial" w:cs="Arial"/>
-                <w:sz w:val="18"/>
-                <w:szCs w:val="18"/>
-              </w:rPr>
-              <w:t>${bgt</w:t>
-            </w:r>
-            <w:r>
-              <w:rPr>
-                <w:rFonts w:ascii="Arial" w:hAnsi="Arial" w:cs="Arial"/>
-                <w:sz w:val="18"/>
-                <w:szCs w:val="18"/>
-              </w:rPr>
-              <w:t>25</w:t>
-            </w:r>
-            <w:r>
-              <w:rPr>
-                <w:rFonts w:ascii="Arial" w:hAnsi="Arial" w:cs="Arial"/>
-                <w:sz w:val="18"/>
-                <w:szCs w:val="18"/>
-              </w:rPr>
-              <w:t>}</w:t>
+                <w:b/>
+                <w:bCs/>
+                <w:sz w:val="18"/>
+                <w:szCs w:val="18"/>
+              </w:rPr>
+            </w:pPr>
+            <w:r>
+              <w:rPr>
+                <w:rFonts w:ascii="Arial" w:hAnsi="Arial" w:cs="Arial"/>
+                <w:b/>
+                <w:bCs/>
+                <w:sz w:val="18"/>
+                <w:szCs w:val="18"/>
+              </w:rPr>
+              <w:t>${bgt25}</w:t>
             </w:r>
           </w:p>
         </w:tc>
@@ -5661,33 +5381,21 @@
               <w:jc w:val="center"/>
               <w:rPr>
                 <w:rFonts w:ascii="Arial" w:hAnsi="Arial" w:cs="Arial"/>
-                <w:sz w:val="18"/>
-                <w:szCs w:val="18"/>
-              </w:rPr>
-            </w:pPr>
-            <w:r>
-              <w:rPr>
-                <w:rFonts w:ascii="Arial" w:hAnsi="Arial" w:cs="Arial"/>
-                <w:sz w:val="18"/>
-                <w:szCs w:val="18"/>
-              </w:rPr>
-              <w:t>${bgt</w:t>
-            </w:r>
-            <w:r>
-              <w:rPr>
-                <w:rFonts w:ascii="Arial" w:hAnsi="Arial" w:cs="Arial"/>
-                <w:sz w:val="18"/>
-                <w:szCs w:val="18"/>
-              </w:rPr>
-              <w:t>26</w:t>
-            </w:r>
-            <w:r>
-              <w:rPr>
-                <w:rFonts w:ascii="Arial" w:hAnsi="Arial" w:cs="Arial"/>
-                <w:sz w:val="18"/>
-                <w:szCs w:val="18"/>
-              </w:rPr>
-              <w:t>}</w:t>
+                <w:b/>
+                <w:bCs/>
+                <w:sz w:val="18"/>
+                <w:szCs w:val="18"/>
+              </w:rPr>
+            </w:pPr>
+            <w:r>
+              <w:rPr>
+                <w:rFonts w:ascii="Arial" w:hAnsi="Arial" w:cs="Arial"/>
+                <w:b/>
+                <w:bCs/>
+                <w:sz w:val="18"/>
+                <w:szCs w:val="18"/>
+              </w:rPr>
+              <w:t>${bgt26}</w:t>
             </w:r>
           </w:p>
         </w:tc>
@@ -5802,33 +5510,21 @@
               <w:jc w:val="center"/>
               <w:rPr>
                 <w:rFonts w:ascii="Arial" w:hAnsi="Arial" w:cs="Arial"/>
-                <w:sz w:val="18"/>
-                <w:szCs w:val="18"/>
-              </w:rPr>
-            </w:pPr>
-            <w:r>
-              <w:rPr>
-                <w:rFonts w:ascii="Arial" w:hAnsi="Arial" w:cs="Arial"/>
-                <w:sz w:val="18"/>
-                <w:szCs w:val="18"/>
-              </w:rPr>
-              <w:t>${bgt</w:t>
-            </w:r>
-            <w:r>
-              <w:rPr>
-                <w:rFonts w:ascii="Arial" w:hAnsi="Arial" w:cs="Arial"/>
-                <w:sz w:val="18"/>
-                <w:szCs w:val="18"/>
-              </w:rPr>
-              <w:t>27</w:t>
-            </w:r>
-            <w:r>
-              <w:rPr>
-                <w:rFonts w:ascii="Arial" w:hAnsi="Arial" w:cs="Arial"/>
-                <w:sz w:val="18"/>
-                <w:szCs w:val="18"/>
-              </w:rPr>
-              <w:t>}</w:t>
+                <w:b/>
+                <w:bCs/>
+                <w:sz w:val="18"/>
+                <w:szCs w:val="18"/>
+              </w:rPr>
+            </w:pPr>
+            <w:r>
+              <w:rPr>
+                <w:rFonts w:ascii="Arial" w:hAnsi="Arial" w:cs="Arial"/>
+                <w:b/>
+                <w:bCs/>
+                <w:sz w:val="18"/>
+                <w:szCs w:val="18"/>
+              </w:rPr>
+              <w:t>${bgt27}</w:t>
             </w:r>
           </w:p>
         </w:tc>
@@ -5943,33 +5639,21 @@
               <w:jc w:val="center"/>
               <w:rPr>
                 <w:rFonts w:ascii="Arial" w:hAnsi="Arial" w:cs="Arial"/>
-                <w:sz w:val="18"/>
-                <w:szCs w:val="18"/>
-              </w:rPr>
-            </w:pPr>
-            <w:r>
-              <w:rPr>
-                <w:rFonts w:ascii="Arial" w:hAnsi="Arial" w:cs="Arial"/>
-                <w:sz w:val="18"/>
-                <w:szCs w:val="18"/>
-              </w:rPr>
-              <w:t>${bgt</w:t>
-            </w:r>
-            <w:r>
-              <w:rPr>
-                <w:rFonts w:ascii="Arial" w:hAnsi="Arial" w:cs="Arial"/>
-                <w:sz w:val="18"/>
-                <w:szCs w:val="18"/>
-              </w:rPr>
-              <w:t>28</w:t>
-            </w:r>
-            <w:r>
-              <w:rPr>
-                <w:rFonts w:ascii="Arial" w:hAnsi="Arial" w:cs="Arial"/>
-                <w:sz w:val="18"/>
-                <w:szCs w:val="18"/>
-              </w:rPr>
-              <w:t>}</w:t>
+                <w:b/>
+                <w:bCs/>
+                <w:sz w:val="18"/>
+                <w:szCs w:val="18"/>
+              </w:rPr>
+            </w:pPr>
+            <w:r>
+              <w:rPr>
+                <w:rFonts w:ascii="Arial" w:hAnsi="Arial" w:cs="Arial"/>
+                <w:b/>
+                <w:bCs/>
+                <w:sz w:val="18"/>
+                <w:szCs w:val="18"/>
+              </w:rPr>
+              <w:t>${bgt28}</w:t>
             </w:r>
           </w:p>
         </w:tc>
@@ -6068,33 +5752,21 @@
               <w:jc w:val="center"/>
               <w:rPr>
                 <w:rFonts w:ascii="Arial" w:hAnsi="Arial" w:cs="Arial"/>
-                <w:sz w:val="18"/>
-                <w:szCs w:val="18"/>
-              </w:rPr>
-            </w:pPr>
-            <w:r>
-              <w:rPr>
-                <w:rFonts w:ascii="Arial" w:hAnsi="Arial" w:cs="Arial"/>
-                <w:sz w:val="18"/>
-                <w:szCs w:val="18"/>
-              </w:rPr>
-              <w:t>${bgt</w:t>
-            </w:r>
-            <w:r>
-              <w:rPr>
-                <w:rFonts w:ascii="Arial" w:hAnsi="Arial" w:cs="Arial"/>
-                <w:sz w:val="18"/>
-                <w:szCs w:val="18"/>
-              </w:rPr>
-              <w:t>29</w:t>
-            </w:r>
-            <w:r>
-              <w:rPr>
-                <w:rFonts w:ascii="Arial" w:hAnsi="Arial" w:cs="Arial"/>
-                <w:sz w:val="18"/>
-                <w:szCs w:val="18"/>
-              </w:rPr>
-              <w:t>}</w:t>
+                <w:b/>
+                <w:bCs/>
+                <w:sz w:val="18"/>
+                <w:szCs w:val="18"/>
+              </w:rPr>
+            </w:pPr>
+            <w:r>
+              <w:rPr>
+                <w:rFonts w:ascii="Arial" w:hAnsi="Arial" w:cs="Arial"/>
+                <w:b/>
+                <w:bCs/>
+                <w:sz w:val="18"/>
+                <w:szCs w:val="18"/>
+              </w:rPr>
+              <w:t>${bgt29}</w:t>
             </w:r>
           </w:p>
         </w:tc>
@@ -6209,33 +5881,21 @@
               <w:jc w:val="center"/>
               <w:rPr>
                 <w:rFonts w:ascii="Arial" w:hAnsi="Arial" w:cs="Arial"/>
-                <w:sz w:val="18"/>
-                <w:szCs w:val="18"/>
-              </w:rPr>
-            </w:pPr>
-            <w:r>
-              <w:rPr>
-                <w:rFonts w:ascii="Arial" w:hAnsi="Arial" w:cs="Arial"/>
-                <w:sz w:val="18"/>
-                <w:szCs w:val="18"/>
-              </w:rPr>
-              <w:t>${bgt</w:t>
-            </w:r>
-            <w:r>
-              <w:rPr>
-                <w:rFonts w:ascii="Arial" w:hAnsi="Arial" w:cs="Arial"/>
-                <w:sz w:val="18"/>
-                <w:szCs w:val="18"/>
-              </w:rPr>
-              <w:t>30</w:t>
-            </w:r>
-            <w:r>
-              <w:rPr>
-                <w:rFonts w:ascii="Arial" w:hAnsi="Arial" w:cs="Arial"/>
-                <w:sz w:val="18"/>
-                <w:szCs w:val="18"/>
-              </w:rPr>
-              <w:t>}</w:t>
+                <w:b/>
+                <w:bCs/>
+                <w:sz w:val="18"/>
+                <w:szCs w:val="18"/>
+              </w:rPr>
+            </w:pPr>
+            <w:r>
+              <w:rPr>
+                <w:rFonts w:ascii="Arial" w:hAnsi="Arial" w:cs="Arial"/>
+                <w:b/>
+                <w:bCs/>
+                <w:sz w:val="18"/>
+                <w:szCs w:val="18"/>
+              </w:rPr>
+              <w:t>${bgt30}</w:t>
             </w:r>
           </w:p>
         </w:tc>
@@ -6350,33 +6010,21 @@
               <w:jc w:val="center"/>
               <w:rPr>
                 <w:rFonts w:ascii="Arial" w:hAnsi="Arial" w:cs="Arial"/>
-                <w:sz w:val="18"/>
-                <w:szCs w:val="18"/>
-              </w:rPr>
-            </w:pPr>
-            <w:r>
-              <w:rPr>
-                <w:rFonts w:ascii="Arial" w:hAnsi="Arial" w:cs="Arial"/>
-                <w:sz w:val="18"/>
-                <w:szCs w:val="18"/>
-              </w:rPr>
-              <w:t>${bgt</w:t>
-            </w:r>
-            <w:r>
-              <w:rPr>
-                <w:rFonts w:ascii="Arial" w:hAnsi="Arial" w:cs="Arial"/>
-                <w:sz w:val="18"/>
-                <w:szCs w:val="18"/>
-              </w:rPr>
-              <w:t>3</w:t>
-            </w:r>
-            <w:r>
-              <w:rPr>
-                <w:rFonts w:ascii="Arial" w:hAnsi="Arial" w:cs="Arial"/>
-                <w:sz w:val="18"/>
-                <w:szCs w:val="18"/>
-              </w:rPr>
-              <w:t>1}</w:t>
+                <w:b/>
+                <w:bCs/>
+                <w:sz w:val="18"/>
+                <w:szCs w:val="18"/>
+              </w:rPr>
+            </w:pPr>
+            <w:r>
+              <w:rPr>
+                <w:rFonts w:ascii="Arial" w:hAnsi="Arial" w:cs="Arial"/>
+                <w:b/>
+                <w:bCs/>
+                <w:sz w:val="18"/>
+                <w:szCs w:val="18"/>
+              </w:rPr>
+              <w:t>${bgt31}</w:t>
             </w:r>
           </w:p>
         </w:tc>
@@ -6491,33 +6139,21 @@
               <w:jc w:val="center"/>
               <w:rPr>
                 <w:rFonts w:ascii="Arial" w:hAnsi="Arial" w:cs="Arial"/>
-                <w:sz w:val="18"/>
-                <w:szCs w:val="18"/>
-              </w:rPr>
-            </w:pPr>
-            <w:r>
-              <w:rPr>
-                <w:rFonts w:ascii="Arial" w:hAnsi="Arial" w:cs="Arial"/>
-                <w:sz w:val="18"/>
-                <w:szCs w:val="18"/>
-              </w:rPr>
-              <w:t>${bgt</w:t>
-            </w:r>
-            <w:r>
-              <w:rPr>
-                <w:rFonts w:ascii="Arial" w:hAnsi="Arial" w:cs="Arial"/>
-                <w:sz w:val="18"/>
-                <w:szCs w:val="18"/>
-              </w:rPr>
-              <w:t>32</w:t>
-            </w:r>
-            <w:r>
-              <w:rPr>
-                <w:rFonts w:ascii="Arial" w:hAnsi="Arial" w:cs="Arial"/>
-                <w:sz w:val="18"/>
-                <w:szCs w:val="18"/>
-              </w:rPr>
-              <w:t>}</w:t>
+                <w:b/>
+                <w:bCs/>
+                <w:sz w:val="18"/>
+                <w:szCs w:val="18"/>
+              </w:rPr>
+            </w:pPr>
+            <w:r>
+              <w:rPr>
+                <w:rFonts w:ascii="Arial" w:hAnsi="Arial" w:cs="Arial"/>
+                <w:b/>
+                <w:bCs/>
+                <w:sz w:val="18"/>
+                <w:szCs w:val="18"/>
+              </w:rPr>
+              <w:t>${bgt32}</w:t>
             </w:r>
           </w:p>
         </w:tc>
@@ -6632,33 +6268,21 @@
               <w:jc w:val="center"/>
               <w:rPr>
                 <w:rFonts w:ascii="Arial" w:hAnsi="Arial" w:cs="Arial"/>
-                <w:sz w:val="18"/>
-                <w:szCs w:val="18"/>
-              </w:rPr>
-            </w:pPr>
-            <w:r>
-              <w:rPr>
-                <w:rFonts w:ascii="Arial" w:hAnsi="Arial" w:cs="Arial"/>
-                <w:sz w:val="18"/>
-                <w:szCs w:val="18"/>
-              </w:rPr>
-              <w:t>${bgt</w:t>
-            </w:r>
-            <w:r>
-              <w:rPr>
-                <w:rFonts w:ascii="Arial" w:hAnsi="Arial" w:cs="Arial"/>
-                <w:sz w:val="18"/>
-                <w:szCs w:val="18"/>
-              </w:rPr>
-              <w:t>33</w:t>
-            </w:r>
-            <w:r>
-              <w:rPr>
-                <w:rFonts w:ascii="Arial" w:hAnsi="Arial" w:cs="Arial"/>
-                <w:sz w:val="18"/>
-                <w:szCs w:val="18"/>
-              </w:rPr>
-              <w:t>}</w:t>
+                <w:b/>
+                <w:bCs/>
+                <w:sz w:val="18"/>
+                <w:szCs w:val="18"/>
+              </w:rPr>
+            </w:pPr>
+            <w:r>
+              <w:rPr>
+                <w:rFonts w:ascii="Arial" w:hAnsi="Arial" w:cs="Arial"/>
+                <w:b/>
+                <w:bCs/>
+                <w:sz w:val="18"/>
+                <w:szCs w:val="18"/>
+              </w:rPr>
+              <w:t>${bgt33}</w:t>
             </w:r>
           </w:p>
         </w:tc>
@@ -6676,15 +6300,17 @@
                 <w:rFonts w:ascii="Arial" w:hAnsi="Arial" w:cs="Arial"/>
                 <w:b/>
                 <w:bCs/>
-                <w:sz w:val="18"/>
-                <w:szCs w:val="18"/>
-              </w:rPr>
-            </w:pPr>
-            <w:r>
-              <w:rPr>
-                <w:rFonts w:ascii="Arial" w:hAnsi="Arial" w:cs="Arial"/>
-                <w:b/>
-                <w:bCs/>
+                <w:color w:val="0070C0"/>
+                <w:sz w:val="18"/>
+                <w:szCs w:val="18"/>
+              </w:rPr>
+            </w:pPr>
+            <w:r>
+              <w:rPr>
+                <w:rFonts w:ascii="Arial" w:hAnsi="Arial" w:cs="Arial"/>
+                <w:b/>
+                <w:bCs/>
+                <w:color w:val="0070C0"/>
                 <w:sz w:val="18"/>
                 <w:szCs w:val="18"/>
               </w:rPr>
@@ -6704,15 +6330,17 @@
                 <w:rFonts w:ascii="Arial" w:hAnsi="Arial" w:cs="Arial"/>
                 <w:b/>
                 <w:bCs/>
-                <w:sz w:val="18"/>
-                <w:szCs w:val="18"/>
-              </w:rPr>
-            </w:pPr>
-            <w:r>
-              <w:rPr>
-                <w:rFonts w:ascii="Arial" w:hAnsi="Arial" w:cs="Arial"/>
-                <w:b/>
-                <w:bCs/>
+                <w:color w:val="0070C0"/>
+                <w:sz w:val="18"/>
+                <w:szCs w:val="18"/>
+              </w:rPr>
+            </w:pPr>
+            <w:r>
+              <w:rPr>
+                <w:rFonts w:ascii="Arial" w:hAnsi="Arial" w:cs="Arial"/>
+                <w:b/>
+                <w:bCs/>
+                <w:color w:val="0070C0"/>
                 <w:sz w:val="18"/>
                 <w:szCs w:val="18"/>
               </w:rPr>
@@ -6724,6 +6352,7 @@
                 <w:rFonts w:ascii="Arial" w:hAnsi="Arial" w:cs="Arial"/>
                 <w:b/>
                 <w:bCs/>
+                <w:color w:val="0070C0"/>
                 <w:sz w:val="18"/>
                 <w:szCs w:val="18"/>
               </w:rPr>
@@ -6735,6 +6364,7 @@
                 <w:rFonts w:ascii="Arial" w:hAnsi="Arial" w:cs="Arial"/>
                 <w:b/>
                 <w:bCs/>
+                <w:color w:val="0070C0"/>
                 <w:sz w:val="18"/>
                 <w:szCs w:val="18"/>
               </w:rPr>
@@ -6754,15 +6384,17 @@
                 <w:rFonts w:ascii="Arial" w:hAnsi="Arial" w:cs="Arial"/>
                 <w:b/>
                 <w:bCs/>
-                <w:sz w:val="18"/>
-                <w:szCs w:val="18"/>
-              </w:rPr>
-            </w:pPr>
-            <w:r>
-              <w:rPr>
-                <w:rFonts w:ascii="Arial" w:hAnsi="Arial" w:cs="Arial"/>
-                <w:b/>
-                <w:bCs/>
+                <w:color w:val="0070C0"/>
+                <w:sz w:val="18"/>
+                <w:szCs w:val="18"/>
+              </w:rPr>
+            </w:pPr>
+            <w:r>
+              <w:rPr>
+                <w:rFonts w:ascii="Arial" w:hAnsi="Arial" w:cs="Arial"/>
+                <w:b/>
+                <w:bCs/>
+                <w:color w:val="0070C0"/>
                 <w:sz w:val="18"/>
                 <w:szCs w:val="18"/>
               </w:rPr>
@@ -6774,6 +6406,7 @@
                 <w:rFonts w:ascii="Arial" w:hAnsi="Arial" w:cs="Arial"/>
                 <w:b/>
                 <w:bCs/>
+                <w:color w:val="0070C0"/>
                 <w:sz w:val="18"/>
                 <w:szCs w:val="18"/>
               </w:rPr>
@@ -6785,6 +6418,7 @@
                 <w:rFonts w:ascii="Arial" w:hAnsi="Arial" w:cs="Arial"/>
                 <w:b/>
                 <w:bCs/>
+                <w:color w:val="0070C0"/>
                 <w:sz w:val="18"/>
                 <w:szCs w:val="18"/>
               </w:rPr>
@@ -6804,15 +6438,17 @@
                 <w:rFonts w:ascii="Arial" w:hAnsi="Arial" w:cs="Arial"/>
                 <w:b/>
                 <w:bCs/>
-                <w:sz w:val="18"/>
-                <w:szCs w:val="18"/>
-              </w:rPr>
-            </w:pPr>
-            <w:r>
-              <w:rPr>
-                <w:rFonts w:ascii="Arial" w:hAnsi="Arial" w:cs="Arial"/>
-                <w:b/>
-                <w:bCs/>
+                <w:color w:val="0070C0"/>
+                <w:sz w:val="18"/>
+                <w:szCs w:val="18"/>
+              </w:rPr>
+            </w:pPr>
+            <w:r>
+              <w:rPr>
+                <w:rFonts w:ascii="Arial" w:hAnsi="Arial" w:cs="Arial"/>
+                <w:b/>
+                <w:bCs/>
+                <w:color w:val="0070C0"/>
                 <w:sz w:val="18"/>
                 <w:szCs w:val="18"/>
               </w:rPr>
@@ -6824,6 +6460,7 @@
                 <w:rFonts w:ascii="Arial" w:hAnsi="Arial" w:cs="Arial"/>
                 <w:b/>
                 <w:bCs/>
+                <w:color w:val="0070C0"/>
                 <w:sz w:val="18"/>
                 <w:szCs w:val="18"/>
               </w:rPr>
@@ -6835,6 +6472,7 @@
                 <w:rFonts w:ascii="Arial" w:hAnsi="Arial" w:cs="Arial"/>
                 <w:b/>
                 <w:bCs/>
+                <w:color w:val="0070C0"/>
                 <w:sz w:val="18"/>
                 <w:szCs w:val="18"/>
               </w:rPr>
@@ -6851,23 +6489,30 @@
           <w:rFonts w:ascii="Arial" w:hAnsi="Arial" w:cs="Arial"/>
         </w:rPr>
       </w:pPr>
+    </w:p>
+    <w:p>
+      <w:pPr>
+        <w:rPr>
+          <w:rFonts w:ascii="Arial" w:hAnsi="Arial" w:cs="Arial"/>
+        </w:rPr>
+      </w:pPr>
       <w:r>
         <w:rPr>
           <w:noProof/>
         </w:rPr>
         <w:drawing>
-          <wp:anchor distT="0" distB="0" distL="114300" distR="114300" simplePos="0" relativeHeight="251659264" behindDoc="0" locked="0" layoutInCell="1" allowOverlap="1" wp14:anchorId="0F72CE0A" wp14:editId="449A0D7B">
+          <wp:anchor distT="0" distB="0" distL="114300" distR="114300" simplePos="0" relativeHeight="251663360" behindDoc="0" locked="0" layoutInCell="1" allowOverlap="1" wp14:anchorId="7D65D069" wp14:editId="38F78B06">
             <wp:simplePos x="0" y="0"/>
             <wp:positionH relativeFrom="column">
-              <wp:posOffset>4681855</wp:posOffset>
+              <wp:posOffset>4789948</wp:posOffset>
             </wp:positionH>
             <wp:positionV relativeFrom="paragraph">
-              <wp:posOffset>203200</wp:posOffset>
+              <wp:posOffset>2567653</wp:posOffset>
             </wp:positionV>
-            <wp:extent cx="1243330" cy="1138555"/>
+            <wp:extent cx="1333737" cy="1000125"/>
             <wp:effectExtent l="0" t="0" r="0" b="0"/>
             <wp:wrapNone/>
-            <wp:docPr id="1323637818" name="Picture 2"/>
+            <wp:docPr id="1161706098" name="Picture 4"/>
             <wp:cNvGraphicFramePr>
               <a:graphicFrameLocks xmlns:a="http://schemas.openxmlformats.org/drawingml/2006/main" noChangeAspect="1"/>
             </wp:cNvGraphicFramePr>
@@ -6875,13 +6520,13 @@
               <a:graphicData uri="http://schemas.openxmlformats.org/drawingml/2006/picture">
                 <pic:pic xmlns:pic="http://schemas.openxmlformats.org/drawingml/2006/picture">
                   <pic:nvPicPr>
-                    <pic:cNvPr id="0" name="Picture 2"/>
+                    <pic:cNvPr id="0" name="Picture 4"/>
                     <pic:cNvPicPr>
                       <a:picLocks noChangeAspect="1" noChangeArrowheads="1"/>
                     </pic:cNvPicPr>
                   </pic:nvPicPr>
                   <pic:blipFill>
-                    <a:blip r:embed="rId7">
+                    <a:blip r:embed="rId7" cstate="print">
                       <a:extLst>
                         <a:ext uri="{28A0092B-C50C-407E-A947-70E740481C1C}">
                           <a14:useLocalDpi xmlns:a14="http://schemas.microsoft.com/office/drawing/2010/main" val="0"/>
@@ -6896,7 +6541,7 @@
                   <pic:spPr bwMode="auto">
                     <a:xfrm>
                       <a:off x="0" y="0"/>
-                      <a:ext cx="1243330" cy="1138555"/>
+                      <a:ext cx="1333737" cy="1000125"/>
                     </a:xfrm>
                     <a:prstGeom prst="rect">
                       <a:avLst/>
@@ -6918,75 +6563,19 @@
           </wp:anchor>
         </w:drawing>
       </w:r>
-    </w:p>
-    <w:p>
-      <w:pPr>
-        <w:jc w:val="center"/>
-        <w:rPr>
-          <w:rFonts w:ascii="Arial" w:hAnsi="Arial" w:cs="Arial"/>
-        </w:rPr>
-      </w:pPr>
-      <w:r>
-        <w:rPr>
-          <w:rFonts w:ascii="Arial" w:hAnsi="Arial" w:cs="Arial"/>
-        </w:rPr>
-        <w:t>Prepared by:</w:t>
-      </w:r>
-      <w:r>
-        <w:rPr>
-          <w:rFonts w:ascii="Arial" w:hAnsi="Arial" w:cs="Arial"/>
-        </w:rPr>
-        <w:br/>
-      </w:r>
-      <w:r>
-        <w:rPr>
-          <w:rFonts w:ascii="Arial" w:hAnsi="Arial" w:cs="Arial"/>
-        </w:rPr>
-        <w:br/>
-      </w:r>
-    </w:p>
-    <w:p>
-      <w:pPr>
-        <w:jc w:val="center"/>
-        <w:rPr>
-          <w:rFonts w:ascii="Arial" w:hAnsi="Arial" w:cs="Arial"/>
-        </w:rPr>
-      </w:pPr>
-      <w:r>
-        <w:rPr>
-          <w:rFonts w:ascii="Arial" w:hAnsi="Arial" w:cs="Arial"/>
-          <w:b/>
-          <w:bCs/>
-        </w:rPr>
-        <w:t>JANZEN CARL D. QUION</w:t>
-      </w:r>
-      <w:r>
-        <w:rPr>
-          <w:rFonts w:ascii="Arial" w:hAnsi="Arial" w:cs="Arial"/>
-        </w:rPr>
-        <w:br/>
-        <w:t>Encoder</w:t>
-      </w:r>
-    </w:p>
-    <w:p>
-      <w:pPr>
-        <w:rPr>
-          <w:rFonts w:ascii="Arial" w:hAnsi="Arial" w:cs="Arial"/>
-        </w:rPr>
-      </w:pPr>
       <w:r>
         <w:rPr>
           <w:rFonts w:ascii="Arial" w:hAnsi="Arial" w:cs="Arial"/>
           <w:noProof/>
         </w:rPr>
         <w:drawing>
-          <wp:anchor distT="0" distB="0" distL="114300" distR="114300" simplePos="0" relativeHeight="251661312" behindDoc="0" locked="0" layoutInCell="1" allowOverlap="1" wp14:anchorId="339A8DED" wp14:editId="55C7A500">
+          <wp:anchor distT="0" distB="0" distL="114300" distR="114300" simplePos="0" relativeHeight="251661312" behindDoc="0" locked="0" layoutInCell="1" allowOverlap="1" wp14:anchorId="339A8DED" wp14:editId="79142C56">
             <wp:simplePos x="0" y="0"/>
             <wp:positionH relativeFrom="column">
-              <wp:posOffset>4067175</wp:posOffset>
+              <wp:posOffset>4129358</wp:posOffset>
             </wp:positionH>
             <wp:positionV relativeFrom="paragraph">
-              <wp:posOffset>133985</wp:posOffset>
+              <wp:posOffset>1497677</wp:posOffset>
             </wp:positionV>
             <wp:extent cx="2626654" cy="1305328"/>
             <wp:effectExtent l="0" t="0" r="0" b="0"/>
@@ -7042,86 +6631,23 @@
           </wp:anchor>
         </w:drawing>
       </w:r>
-    </w:p>
-    <w:p>
-      <w:pPr>
-        <w:spacing w:after="0"/>
-        <w:jc w:val="center"/>
-        <w:rPr>
-          <w:rFonts w:ascii="Arial" w:hAnsi="Arial" w:cs="Arial"/>
-        </w:rPr>
-      </w:pPr>
-      <w:r>
-        <w:rPr>
-          <w:rFonts w:ascii="Arial" w:hAnsi="Arial" w:cs="Arial"/>
-        </w:rPr>
-        <w:t>Approved by:</w:t>
-      </w:r>
-      <w:r>
-        <w:rPr>
-          <w:rFonts w:ascii="Arial" w:hAnsi="Arial" w:cs="Arial"/>
-        </w:rPr>
-        <w:br/>
-      </w:r>
-      <w:r>
-        <w:rPr>
-          <w:rFonts w:ascii="Arial" w:hAnsi="Arial" w:cs="Arial"/>
-        </w:rPr>
-        <w:br/>
-      </w:r>
-      <w:r>
-        <w:rPr>
-          <w:rFonts w:ascii="Arial" w:hAnsi="Arial" w:cs="Arial"/>
-        </w:rPr>
-        <w:br/>
-      </w:r>
-      <w:r>
-        <w:rPr>
-          <w:rFonts w:ascii="Arial" w:hAnsi="Arial" w:cs="Arial"/>
-          <w:b/>
-          <w:bCs/>
-        </w:rPr>
-        <w:t>LUIS P. BROAS, RN, RPh, MAN</w:t>
-      </w:r>
-    </w:p>
-    <w:p>
-      <w:pPr>
-        <w:spacing w:after="0"/>
-        <w:jc w:val="center"/>
-        <w:rPr>
-          <w:rFonts w:ascii="Arial" w:hAnsi="Arial" w:cs="Arial"/>
-        </w:rPr>
-      </w:pPr>
-      <w:r>
-        <w:rPr>
-          <w:rFonts w:ascii="Arial" w:hAnsi="Arial" w:cs="Arial"/>
-        </w:rPr>
-        <w:t>Nurse II/CESU Head/ABTC Coordinator</w:t>
-      </w:r>
-    </w:p>
-    <w:p>
-      <w:pPr>
-        <w:rPr>
-          <w:rFonts w:ascii="Arial" w:hAnsi="Arial" w:cs="Arial"/>
-        </w:rPr>
-      </w:pPr>
       <w:r>
         <w:rPr>
           <w:noProof/>
         </w:rPr>
         <w:drawing>
-          <wp:anchor distT="0" distB="0" distL="114300" distR="114300" simplePos="0" relativeHeight="251663360" behindDoc="0" locked="0" layoutInCell="1" allowOverlap="1" wp14:anchorId="7D65D069" wp14:editId="22EB3F1D">
+          <wp:anchor distT="0" distB="0" distL="114300" distR="114300" simplePos="0" relativeHeight="251659264" behindDoc="0" locked="0" layoutInCell="1" allowOverlap="1" wp14:anchorId="0F72CE0A" wp14:editId="5B5EC8BB">
             <wp:simplePos x="0" y="0"/>
             <wp:positionH relativeFrom="column">
-              <wp:posOffset>4686300</wp:posOffset>
+              <wp:posOffset>4785049</wp:posOffset>
             </wp:positionH>
             <wp:positionV relativeFrom="paragraph">
-              <wp:posOffset>96520</wp:posOffset>
+              <wp:posOffset>213192</wp:posOffset>
             </wp:positionV>
-            <wp:extent cx="1333737" cy="1000125"/>
+            <wp:extent cx="1243330" cy="1138555"/>
             <wp:effectExtent l="0" t="0" r="0" b="0"/>
             <wp:wrapNone/>
-            <wp:docPr id="1161706098" name="Picture 4"/>
+            <wp:docPr id="1323637818" name="Picture 2"/>
             <wp:cNvGraphicFramePr>
               <a:graphicFrameLocks xmlns:a="http://schemas.openxmlformats.org/drawingml/2006/main" noChangeAspect="1"/>
             </wp:cNvGraphicFramePr>
@@ -7129,13 +6655,13 @@
               <a:graphicData uri="http://schemas.openxmlformats.org/drawingml/2006/picture">
                 <pic:pic xmlns:pic="http://schemas.openxmlformats.org/drawingml/2006/picture">
                   <pic:nvPicPr>
-                    <pic:cNvPr id="0" name="Picture 4"/>
+                    <pic:cNvPr id="0" name="Picture 2"/>
                     <pic:cNvPicPr>
                       <a:picLocks noChangeAspect="1" noChangeArrowheads="1"/>
                     </pic:cNvPicPr>
                   </pic:nvPicPr>
                   <pic:blipFill>
-                    <a:blip r:embed="rId9" cstate="print">
+                    <a:blip r:embed="rId9">
                       <a:extLst>
                         <a:ext uri="{28A0092B-C50C-407E-A947-70E740481C1C}">
                           <a14:useLocalDpi xmlns:a14="http://schemas.microsoft.com/office/drawing/2010/main" val="0"/>
@@ -7150,7 +6676,7 @@
                   <pic:spPr bwMode="auto">
                     <a:xfrm>
                       <a:off x="0" y="0"/>
-                      <a:ext cx="1333737" cy="1000125"/>
+                      <a:ext cx="1243330" cy="1138555"/>
                     </a:xfrm>
                     <a:prstGeom prst="rect">
                       <a:avLst/>
@@ -7172,61 +6698,417 @@
           </wp:anchor>
         </w:drawing>
       </w:r>
-    </w:p>
-    <w:p>
-      <w:pPr>
-        <w:spacing w:after="0"/>
-        <w:jc w:val="center"/>
-        <w:rPr>
-          <w:rFonts w:ascii="Arial" w:hAnsi="Arial" w:cs="Arial"/>
-        </w:rPr>
-      </w:pPr>
       <w:r>
         <w:rPr>
-          <w:rFonts w:ascii="Arial" w:hAnsi="Arial" w:cs="Arial"/>
+          <w:noProof/>
         </w:rPr>
-        <w:t>Noted by:</w:t>
+        <mc:AlternateContent>
+          <mc:Choice Requires="wps">
+            <w:drawing>
+              <wp:anchor distT="0" distB="0" distL="114300" distR="114300" simplePos="0" relativeHeight="251664384" behindDoc="0" locked="0" layoutInCell="1" allowOverlap="1" wp14:anchorId="760786E1" wp14:editId="373EBA0D">
+                <wp:simplePos x="0" y="0"/>
+                <wp:positionH relativeFrom="column">
+                  <wp:posOffset>3916045</wp:posOffset>
+                </wp:positionH>
+                <wp:positionV relativeFrom="paragraph">
+                  <wp:posOffset>212042</wp:posOffset>
+                </wp:positionV>
+                <wp:extent cx="2924355" cy="4123427"/>
+                <wp:effectExtent l="0" t="0" r="0" b="0"/>
+                <wp:wrapNone/>
+                <wp:docPr id="37233014" name="Text Box 1"/>
+                <wp:cNvGraphicFramePr/>
+                <a:graphic xmlns:a="http://schemas.openxmlformats.org/drawingml/2006/main">
+                  <a:graphicData uri="http://schemas.microsoft.com/office/word/2010/wordprocessingShape">
+                    <wps:wsp>
+                      <wps:cNvSpPr txBox="1"/>
+                      <wps:spPr>
+                        <a:xfrm>
+                          <a:off x="0" y="0"/>
+                          <a:ext cx="2924355" cy="4123427"/>
+                        </a:xfrm>
+                        <a:prstGeom prst="rect">
+                          <a:avLst/>
+                        </a:prstGeom>
+                        <a:noFill/>
+                        <a:ln w="6350">
+                          <a:noFill/>
+                        </a:ln>
+                      </wps:spPr>
+                      <wps:txbx>
+                        <w:txbxContent>
+                          <w:p>
+                            <w:pPr>
+                              <w:jc w:val="center"/>
+                              <w:rPr>
+                                <w:rFonts w:ascii="Arial" w:hAnsi="Arial" w:cs="Arial"/>
+                              </w:rPr>
+                            </w:pPr>
+                            <w:r>
+                              <w:rPr>
+                                <w:rFonts w:ascii="Arial" w:hAnsi="Arial" w:cs="Arial"/>
+                              </w:rPr>
+                              <w:t>Prepared by:</w:t>
+                            </w:r>
+                            <w:r>
+                              <w:rPr>
+                                <w:rFonts w:ascii="Arial" w:hAnsi="Arial" w:cs="Arial"/>
+                              </w:rPr>
+                              <w:br/>
+                            </w:r>
+                            <w:r>
+                              <w:rPr>
+                                <w:rFonts w:ascii="Arial" w:hAnsi="Arial" w:cs="Arial"/>
+                              </w:rPr>
+                              <w:br/>
+                            </w:r>
+                          </w:p>
+                          <w:p>
+                            <w:pPr>
+                              <w:jc w:val="center"/>
+                              <w:rPr>
+                                <w:rFonts w:ascii="Arial" w:hAnsi="Arial" w:cs="Arial"/>
+                              </w:rPr>
+                            </w:pPr>
+                            <w:r>
+                              <w:rPr>
+                                <w:rFonts w:ascii="Arial" w:hAnsi="Arial" w:cs="Arial"/>
+                                <w:b/>
+                                <w:bCs/>
+                              </w:rPr>
+                              <w:t>JANZEN CARL D. QUION</w:t>
+                            </w:r>
+                            <w:r>
+                              <w:rPr>
+                                <w:rFonts w:ascii="Arial" w:hAnsi="Arial" w:cs="Arial"/>
+                              </w:rPr>
+                              <w:br/>
+                              <w:t>Encoder</w:t>
+                            </w:r>
+                          </w:p>
+                          <w:p>
+                            <w:pPr>
+                              <w:rPr>
+                                <w:rFonts w:ascii="Arial" w:hAnsi="Arial" w:cs="Arial"/>
+                              </w:rPr>
+                            </w:pPr>
+                          </w:p>
+                          <w:p>
+                            <w:pPr>
+                              <w:spacing w:after="0"/>
+                              <w:jc w:val="center"/>
+                              <w:rPr>
+                                <w:rFonts w:ascii="Arial" w:hAnsi="Arial" w:cs="Arial"/>
+                              </w:rPr>
+                            </w:pPr>
+                            <w:r>
+                              <w:rPr>
+                                <w:rFonts w:ascii="Arial" w:hAnsi="Arial" w:cs="Arial"/>
+                              </w:rPr>
+                              <w:t>Approved by:</w:t>
+                            </w:r>
+                            <w:r>
+                              <w:rPr>
+                                <w:rFonts w:ascii="Arial" w:hAnsi="Arial" w:cs="Arial"/>
+                              </w:rPr>
+                              <w:br/>
+                            </w:r>
+                            <w:r>
+                              <w:rPr>
+                                <w:rFonts w:ascii="Arial" w:hAnsi="Arial" w:cs="Arial"/>
+                              </w:rPr>
+                              <w:br/>
+                            </w:r>
+                            <w:r>
+                              <w:rPr>
+                                <w:rFonts w:ascii="Arial" w:hAnsi="Arial" w:cs="Arial"/>
+                              </w:rPr>
+                              <w:br/>
+                            </w:r>
+                            <w:r>
+                              <w:rPr>
+                                <w:rFonts w:ascii="Arial" w:hAnsi="Arial" w:cs="Arial"/>
+                                <w:b/>
+                                <w:bCs/>
+                              </w:rPr>
+                              <w:t>LUIS P. BROAS, RN, RPh, MAN</w:t>
+                            </w:r>
+                          </w:p>
+                          <w:p>
+                            <w:pPr>
+                              <w:spacing w:after="0"/>
+                              <w:jc w:val="center"/>
+                              <w:rPr>
+                                <w:rFonts w:ascii="Arial" w:hAnsi="Arial" w:cs="Arial"/>
+                              </w:rPr>
+                            </w:pPr>
+                            <w:r>
+                              <w:rPr>
+                                <w:rFonts w:ascii="Arial" w:hAnsi="Arial" w:cs="Arial"/>
+                              </w:rPr>
+                              <w:t>Nurse II/CESU Head/ABTC Coordinator</w:t>
+                            </w:r>
+                          </w:p>
+                          <w:p>
+                            <w:pPr>
+                              <w:rPr>
+                                <w:rFonts w:ascii="Arial" w:hAnsi="Arial" w:cs="Arial"/>
+                              </w:rPr>
+                            </w:pPr>
+                          </w:p>
+                          <w:p>
+                            <w:pPr>
+                              <w:spacing w:after="0"/>
+                              <w:jc w:val="center"/>
+                              <w:rPr>
+                                <w:rFonts w:ascii="Arial" w:hAnsi="Arial" w:cs="Arial"/>
+                              </w:rPr>
+                            </w:pPr>
+                            <w:r>
+                              <w:rPr>
+                                <w:rFonts w:ascii="Arial" w:hAnsi="Arial" w:cs="Arial"/>
+                              </w:rPr>
+                              <w:t>Noted by:</w:t>
+                            </w:r>
+                            <w:r>
+                              <w:rPr>
+                                <w:rFonts w:ascii="Arial" w:hAnsi="Arial" w:cs="Arial"/>
+                              </w:rPr>
+                              <w:br/>
+                            </w:r>
+                            <w:r>
+                              <w:rPr>
+                                <w:rFonts w:ascii="Arial" w:hAnsi="Arial" w:cs="Arial"/>
+                              </w:rPr>
+                              <w:br/>
+                            </w:r>
+                            <w:r>
+                              <w:rPr>
+                                <w:rFonts w:ascii="Arial" w:hAnsi="Arial" w:cs="Arial"/>
+                              </w:rPr>
+                              <w:br/>
+                            </w:r>
+                            <w:r>
+                              <w:rPr>
+                                <w:rFonts w:ascii="Arial" w:hAnsi="Arial" w:cs="Arial"/>
+                                <w:b/>
+                                <w:bCs/>
+                              </w:rPr>
+                              <w:t>JONATHAN P. LUSECO, MD</w:t>
+                            </w:r>
+                            <w:r>
+                              <w:rPr>
+                                <w:rFonts w:ascii="Arial" w:hAnsi="Arial" w:cs="Arial"/>
+                              </w:rPr>
+                              <w:br/>
+                              <w:t>City Health Officer II</w:t>
+                            </w:r>
+                          </w:p>
+                          <w:p/>
+                        </w:txbxContent>
+                      </wps:txbx>
+                      <wps:bodyPr rot="0" spcFirstLastPara="0" vertOverflow="overflow" horzOverflow="overflow" vert="horz" wrap="square" lIns="91440" tIns="45720" rIns="91440" bIns="45720" numCol="1" spcCol="0" rtlCol="0" fromWordArt="0" anchor="t" anchorCtr="0" forceAA="0" compatLnSpc="1">
+                        <a:prstTxWarp prst="textNoShape">
+                          <a:avLst/>
+                        </a:prstTxWarp>
+                        <a:noAutofit/>
+                      </wps:bodyPr>
+                    </wps:wsp>
+                  </a:graphicData>
+                </a:graphic>
+                <wp14:sizeRelH relativeFrom="margin">
+                  <wp14:pctWidth>0</wp14:pctWidth>
+                </wp14:sizeRelH>
+                <wp14:sizeRelV relativeFrom="margin">
+                  <wp14:pctHeight>0</wp14:pctHeight>
+                </wp14:sizeRelV>
+              </wp:anchor>
+            </w:drawing>
+          </mc:Choice>
+          <mc:Fallback>
+            <w:pict>
+              <v:shapetype w14:anchorId="760786E1" id="_x0000_t202" coordsize="21600,21600" o:spt="202" path="m,l,21600r21600,l21600,xe">
+                <v:stroke joinstyle="miter"/>
+                <v:path gradientshapeok="t" o:connecttype="rect"/>
+              </v:shapetype>
+              <v:shape id="Text Box 1" o:spid="_x0000_s1026" type="#_x0000_t202" style="position:absolute;margin-left:308.35pt;margin-top:16.7pt;width:230.25pt;height:324.7pt;z-index:251664384;visibility:visible;mso-wrap-style:square;mso-width-percent:0;mso-height-percent:0;mso-wrap-distance-left:9pt;mso-wrap-distance-top:0;mso-wrap-distance-right:9pt;mso-wrap-distance-bottom:0;mso-position-horizontal:absolute;mso-position-horizontal-relative:text;mso-position-vertical:absolute;mso-position-vertical-relative:text;mso-width-percent:0;mso-height-percent:0;mso-width-relative:margin;mso-height-relative:margin;v-text-anchor:top" o:gfxdata="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" filled="f" stroked="f" strokeweight=".5pt">
+                <v:textbox>
+                  <w:txbxContent>
+                    <w:p>
+                      <w:pPr>
+                        <w:jc w:val="center"/>
+                        <w:rPr>
+                          <w:rFonts w:ascii="Arial" w:hAnsi="Arial" w:cs="Arial"/>
+                        </w:rPr>
+                      </w:pPr>
+                      <w:r>
+                        <w:rPr>
+                          <w:rFonts w:ascii="Arial" w:hAnsi="Arial" w:cs="Arial"/>
+                        </w:rPr>
+                        <w:t>Prepared by:</w:t>
+                      </w:r>
+                      <w:r>
+                        <w:rPr>
+                          <w:rFonts w:ascii="Arial" w:hAnsi="Arial" w:cs="Arial"/>
+                        </w:rPr>
+                        <w:br/>
+                      </w:r>
+                      <w:r>
+                        <w:rPr>
+                          <w:rFonts w:ascii="Arial" w:hAnsi="Arial" w:cs="Arial"/>
+                        </w:rPr>
+                        <w:br/>
+                      </w:r>
+                    </w:p>
+                    <w:p>
+                      <w:pPr>
+                        <w:jc w:val="center"/>
+                        <w:rPr>
+                          <w:rFonts w:ascii="Arial" w:hAnsi="Arial" w:cs="Arial"/>
+                        </w:rPr>
+                      </w:pPr>
+                      <w:r>
+                        <w:rPr>
+                          <w:rFonts w:ascii="Arial" w:hAnsi="Arial" w:cs="Arial"/>
+                          <w:b/>
+                          <w:bCs/>
+                        </w:rPr>
+                        <w:t>JANZEN CARL D. QUION</w:t>
+                      </w:r>
+                      <w:r>
+                        <w:rPr>
+                          <w:rFonts w:ascii="Arial" w:hAnsi="Arial" w:cs="Arial"/>
+                        </w:rPr>
+                        <w:br/>
+                        <w:t>Encoder</w:t>
+                      </w:r>
+                    </w:p>
+                    <w:p>
+                      <w:pPr>
+                        <w:rPr>
+                          <w:rFonts w:ascii="Arial" w:hAnsi="Arial" w:cs="Arial"/>
+                        </w:rPr>
+                      </w:pPr>
+                    </w:p>
+                    <w:p>
+                      <w:pPr>
+                        <w:spacing w:after="0"/>
+                        <w:jc w:val="center"/>
+                        <w:rPr>
+                          <w:rFonts w:ascii="Arial" w:hAnsi="Arial" w:cs="Arial"/>
+                        </w:rPr>
+                      </w:pPr>
+                      <w:r>
+                        <w:rPr>
+                          <w:rFonts w:ascii="Arial" w:hAnsi="Arial" w:cs="Arial"/>
+                        </w:rPr>
+                        <w:t>Approved by:</w:t>
+                      </w:r>
+                      <w:r>
+                        <w:rPr>
+                          <w:rFonts w:ascii="Arial" w:hAnsi="Arial" w:cs="Arial"/>
+                        </w:rPr>
+                        <w:br/>
+                      </w:r>
+                      <w:r>
+                        <w:rPr>
+                          <w:rFonts w:ascii="Arial" w:hAnsi="Arial" w:cs="Arial"/>
+                        </w:rPr>
+                        <w:br/>
+                      </w:r>
+                      <w:r>
+                        <w:rPr>
+                          <w:rFonts w:ascii="Arial" w:hAnsi="Arial" w:cs="Arial"/>
+                        </w:rPr>
+                        <w:br/>
+                      </w:r>
+                      <w:r>
+                        <w:rPr>
+                          <w:rFonts w:ascii="Arial" w:hAnsi="Arial" w:cs="Arial"/>
+                          <w:b/>
+                          <w:bCs/>
+                        </w:rPr>
+                        <w:t>LUIS P. BROAS, RN, RPh, MAN</w:t>
+                      </w:r>
+                    </w:p>
+                    <w:p>
+                      <w:pPr>
+                        <w:spacing w:after="0"/>
+                        <w:jc w:val="center"/>
+                        <w:rPr>
+                          <w:rFonts w:ascii="Arial" w:hAnsi="Arial" w:cs="Arial"/>
+                        </w:rPr>
+                      </w:pPr>
+                      <w:r>
+                        <w:rPr>
+                          <w:rFonts w:ascii="Arial" w:hAnsi="Arial" w:cs="Arial"/>
+                        </w:rPr>
+                        <w:t>Nurse II/CESU Head/ABTC Coordinator</w:t>
+                      </w:r>
+                    </w:p>
+                    <w:p>
+                      <w:pPr>
+                        <w:rPr>
+                          <w:rFonts w:ascii="Arial" w:hAnsi="Arial" w:cs="Arial"/>
+                        </w:rPr>
+                      </w:pPr>
+                    </w:p>
+                    <w:p>
+                      <w:pPr>
+                        <w:spacing w:after="0"/>
+                        <w:jc w:val="center"/>
+                        <w:rPr>
+                          <w:rFonts w:ascii="Arial" w:hAnsi="Arial" w:cs="Arial"/>
+                        </w:rPr>
+                      </w:pPr>
+                      <w:r>
+                        <w:rPr>
+                          <w:rFonts w:ascii="Arial" w:hAnsi="Arial" w:cs="Arial"/>
+                        </w:rPr>
+                        <w:t>Noted by:</w:t>
+                      </w:r>
+                      <w:r>
+                        <w:rPr>
+                          <w:rFonts w:ascii="Arial" w:hAnsi="Arial" w:cs="Arial"/>
+                        </w:rPr>
+                        <w:br/>
+                      </w:r>
+                      <w:r>
+                        <w:rPr>
+                          <w:rFonts w:ascii="Arial" w:hAnsi="Arial" w:cs="Arial"/>
+                        </w:rPr>
+                        <w:br/>
+                      </w:r>
+                      <w:r>
+                        <w:rPr>
+                          <w:rFonts w:ascii="Arial" w:hAnsi="Arial" w:cs="Arial"/>
+                        </w:rPr>
+                        <w:br/>
+                      </w:r>
+                      <w:r>
+                        <w:rPr>
+                          <w:rFonts w:ascii="Arial" w:hAnsi="Arial" w:cs="Arial"/>
+                          <w:b/>
+                          <w:bCs/>
+                        </w:rPr>
+                        <w:t>JONATHAN P. LUSECO, MD</w:t>
+                      </w:r>
+                      <w:r>
+                        <w:rPr>
+                          <w:rFonts w:ascii="Arial" w:hAnsi="Arial" w:cs="Arial"/>
+                        </w:rPr>
+                        <w:br/>
+                        <w:t>City Health Officer II</w:t>
+                      </w:r>
+                    </w:p>
+                    <w:p/>
+                  </w:txbxContent>
+                </v:textbox>
+              </v:shape>
+            </w:pict>
+          </mc:Fallback>
+        </mc:AlternateContent>
       </w:r>
-      <w:r>
-        <w:rPr>
-          <w:rFonts w:ascii="Arial" w:hAnsi="Arial" w:cs="Arial"/>
-        </w:rPr>
-        <w:br/>
-      </w:r>
-      <w:r>
-        <w:rPr>
-          <w:rFonts w:ascii="Arial" w:hAnsi="Arial" w:cs="Arial"/>
-        </w:rPr>
-        <w:br/>
-      </w:r>
-      <w:r>
-        <w:rPr>
-          <w:rFonts w:ascii="Arial" w:hAnsi="Arial" w:cs="Arial"/>
-        </w:rPr>
-        <w:br/>
-      </w:r>
-      <w:r>
-        <w:rPr>
-          <w:rFonts w:ascii="Arial" w:hAnsi="Arial" w:cs="Arial"/>
-          <w:b/>
-          <w:bCs/>
-        </w:rPr>
-        <w:t>JONATHAN P. LUSECO, MD</w:t>
-      </w:r>
-      <w:r>
-        <w:rPr>
-          <w:rFonts w:ascii="Arial" w:hAnsi="Arial" w:cs="Arial"/>
-        </w:rPr>
-        <w:br/>
-        <w:t>City Health Officer II</w:t>
-      </w:r>
-    </w:p>
-    <w:p>
-      <w:pPr>
-        <w:rPr>
-          <w:rFonts w:ascii="Arial" w:hAnsi="Arial" w:cs="Arial"/>
-        </w:rPr>
-      </w:pPr>
       <w:r>
         <w:rPr>
           <w:rFonts w:ascii="Arial" w:hAnsi="Arial" w:cs="Arial"/>
@@ -7247,7 +7129,7 @@
 </file>
 
 <file path=word/endnotes.xml><?xml version="1.0" encoding="utf-8"?>
-<w:endnotes xmlns:wpc="http://schemas.microsoft.com/office/word/2010/wordprocessingCanvas" xmlns:cx="http://schemas.microsoft.com/office/drawing/2014/chartex" xmlns:cx1="http://schemas.microsoft.com/office/drawing/2015/9/8/chartex" xmlns:cx2="http://schemas.microsoft.com/office/drawing/2015/10/21/chartex" xmlns:cx3="http://schemas.microsoft.com/office/drawing/2016/5/9/chartex" xmlns:cx4="http://schemas.microsoft.com/office/drawing/2016/5/10/chartex" xmlns:cx5="http://schemas.microsoft.com/office/drawing/2016/5/11/chartex" xmlns:cx6="http://schemas.microsoft.com/office/drawing/2016/5/12/chartex" xmlns:cx7="http://schemas.microsoft.com/office/drawing/2016/5/13/chartex" xmlns:cx8="http://schemas.microsoft.com/office/drawing/2016/5/14/chartex" xmlns:mc="http://schemas.openxmlformats.org/markup-compatibility/2006" xmlns:aink="http://schemas.microsoft.com/office/drawing/2016/ink" xmlns:am3d="http://schemas.microsoft.com/office/drawing/2017/model3d" xmlns:o="urn:schemas-microsoft-com:office:office" xmlns:oel="http://schemas.microsoft.com/office/2019/extlst" xmlns:r="http://schemas.openxmlformats.org/officeDocument/2006/relationships" xmlns:m="http://schemas.openxmlformats.org/officeDocument/2006/math" xmlns:v="urn:schemas-microsoft-com:vml" xmlns:wp14="http://schemas.microsoft.com/office/word/2010/wordprocessingDrawing" xmlns:wp="http://schemas.openxmlformats.org/drawingml/2006/wordprocessingDrawing" xmlns:w10="urn:schemas-microsoft-com:office:word" xmlns:w="http://schemas.openxmlformats.org/wordprocessingml/2006/main" xmlns:w14="http://schemas.microsoft.com/office/word/2010/wordml" xmlns:w15="http://schemas.microsoft.com/office/word/2012/wordml" xmlns:w16cex="http://schemas.microsoft.com/office/word/2018/wordml/cex" xmlns:w16cid="http://schemas.microsoft.com/office/word/2016/wordml/cid" xmlns:w16="http://schemas.microsoft.com/office/word/2018/wordml" xmlns:w16sdtdh="http://schemas.microsoft.com/office/word/2020/wordml/sdtdatahash" xmlns:w16se="http://schemas.microsoft.com/office/word/2015/wordml/symex" xmlns:wpg="http://schemas.microsoft.com/office/word/2010/wordprocessingGroup" xmlns:wpi="http://schemas.microsoft.com/office/word/2010/wordprocessingInk" xmlns:wne="http://schemas.microsoft.com/office/word/2006/wordml" xmlns:wps="http://schemas.microsoft.com/office/word/2010/wordprocessingShape" mc:Ignorable="w14 w15 w16se w16cid w16 w16cex w16sdtdh wp14">
+<w:endnotes xmlns:wpc="http://schemas.microsoft.com/office/word/2010/wordprocessingCanvas" xmlns:cx="http://schemas.microsoft.com/office/drawing/2014/chartex" xmlns:cx1="http://schemas.microsoft.com/office/drawing/2015/9/8/chartex" xmlns:cx2="http://schemas.microsoft.com/office/drawing/2015/10/21/chartex" xmlns:cx3="http://schemas.microsoft.com/office/drawing/2016/5/9/chartex" xmlns:cx4="http://schemas.microsoft.com/office/drawing/2016/5/10/chartex" xmlns:cx5="http://schemas.microsoft.com/office/drawing/2016/5/11/chartex" xmlns:cx6="http://schemas.microsoft.com/office/drawing/2016/5/12/chartex" xmlns:cx7="http://schemas.microsoft.com/office/drawing/2016/5/13/chartex" xmlns:cx8="http://schemas.microsoft.com/office/drawing/2016/5/14/chartex" xmlns:mc="http://schemas.openxmlformats.org/markup-compatibility/2006" xmlns:aink="http://schemas.microsoft.com/office/drawing/2016/ink" xmlns:am3d="http://schemas.microsoft.com/office/drawing/2017/model3d" xmlns:o="urn:schemas-microsoft-com:office:office" xmlns:oel="http://schemas.microsoft.com/office/2019/extlst" xmlns:r="http://schemas.openxmlformats.org/officeDocument/2006/relationships" xmlns:m="http://schemas.openxmlformats.org/officeDocument/2006/math" xmlns:v="urn:schemas-microsoft-com:vml" xmlns:wp14="http://schemas.microsoft.com/office/word/2010/wordprocessingDrawing" xmlns:wp="http://schemas.openxmlformats.org/drawingml/2006/wordprocessingDrawing" xmlns:w10="urn:schemas-microsoft-com:office:word" xmlns:w="http://schemas.openxmlformats.org/wordprocessingml/2006/main" xmlns:w14="http://schemas.microsoft.com/office/word/2010/wordml" xmlns:w15="http://schemas.microsoft.com/office/word/2012/wordml" xmlns:w16cex="http://schemas.microsoft.com/office/word/2018/wordml/cex" xmlns:w16cid="http://schemas.microsoft.com/office/word/2016/wordml/cid" xmlns:w16="http://schemas.microsoft.com/office/word/2018/wordml" xmlns:w16du="http://schemas.microsoft.com/office/word/2023/wordml/word16du" xmlns:w16sdtdh="http://schemas.microsoft.com/office/word/2020/wordml/sdtdatahash" xmlns:w16se="http://schemas.microsoft.com/office/word/2015/wordml/symex" xmlns:wpg="http://schemas.microsoft.com/office/word/2010/wordprocessingGroup" xmlns:wpi="http://schemas.microsoft.com/office/word/2010/wordprocessingInk" xmlns:wne="http://schemas.microsoft.com/office/word/2006/wordml" xmlns:wps="http://schemas.microsoft.com/office/word/2010/wordprocessingShape" mc:Ignorable="w14 w15 w16se w16cid w16 w16cex w16sdtdh wp14">
   <w:endnote w:type="separator" w:id="-1">
     <w:p>
       <w:pPr>
@@ -7272,7 +7154,7 @@
 </file>
 
 <file path=word/footer1.xml><?xml version="1.0" encoding="utf-8"?>
-<w:ftr xmlns:wpc="http://schemas.microsoft.com/office/word/2010/wordprocessingCanvas" xmlns:cx="http://schemas.microsoft.com/office/drawing/2014/chartex" xmlns:cx1="http://schemas.microsoft.com/office/drawing/2015/9/8/chartex" xmlns:cx2="http://schemas.microsoft.com/office/drawing/2015/10/21/chartex" xmlns:cx3="http://schemas.microsoft.com/office/drawing/2016/5/9/chartex" xmlns:cx4="http://schemas.microsoft.com/office/drawing/2016/5/10/chartex" xmlns:cx5="http://schemas.microsoft.com/office/drawing/2016/5/11/chartex" xmlns:cx6="http://schemas.microsoft.com/office/drawing/2016/5/12/chartex" xmlns:cx7="http://schemas.microsoft.com/office/drawing/2016/5/13/chartex" xmlns:cx8="http://schemas.microsoft.com/office/drawing/2016/5/14/chartex" xmlns:mc="http://schemas.openxmlformats.org/markup-compatibility/2006" xmlns:aink="http://schemas.microsoft.com/office/drawing/2016/ink" xmlns:am3d="http://schemas.microsoft.com/office/drawing/2017/model3d" xmlns:o="urn:schemas-microsoft-com:office:office" xmlns:oel="http://schemas.microsoft.com/office/2019/extlst" xmlns:r="http://schemas.openxmlformats.org/officeDocument/2006/relationships" xmlns:m="http://schemas.openxmlformats.org/officeDocument/2006/math" xmlns:v="urn:schemas-microsoft-com:vml" xmlns:wp14="http://schemas.microsoft.com/office/word/2010/wordprocessingDrawing" xmlns:wp="http://schemas.openxmlformats.org/drawingml/2006/wordprocessingDrawing" xmlns:w10="urn:schemas-microsoft-com:office:word" xmlns:w="http://schemas.openxmlformats.org/wordprocessingml/2006/main" xmlns:w14="http://schemas.microsoft.com/office/word/2010/wordml" xmlns:w15="http://schemas.microsoft.com/office/word/2012/wordml" xmlns:w16cex="http://schemas.microsoft.com/office/word/2018/wordml/cex" xmlns:w16cid="http://schemas.microsoft.com/office/word/2016/wordml/cid" xmlns:w16="http://schemas.microsoft.com/office/word/2018/wordml" xmlns:w16sdtdh="http://schemas.microsoft.com/office/word/2020/wordml/sdtdatahash" xmlns:w16se="http://schemas.microsoft.com/office/word/2015/wordml/symex" xmlns:wpg="http://schemas.microsoft.com/office/word/2010/wordprocessingGroup" xmlns:wpi="http://schemas.microsoft.com/office/word/2010/wordprocessingInk" xmlns:wne="http://schemas.microsoft.com/office/word/2006/wordml" xmlns:wps="http://schemas.microsoft.com/office/word/2010/wordprocessingShape" mc:Ignorable="w14 w15 w16se w16cid w16 w16cex w16sdtdh wp14">
+<w:ftr xmlns:wpc="http://schemas.microsoft.com/office/word/2010/wordprocessingCanvas" xmlns:cx="http://schemas.microsoft.com/office/drawing/2014/chartex" xmlns:cx1="http://schemas.microsoft.com/office/drawing/2015/9/8/chartex" xmlns:cx2="http://schemas.microsoft.com/office/drawing/2015/10/21/chartex" xmlns:cx3="http://schemas.microsoft.com/office/drawing/2016/5/9/chartex" xmlns:cx4="http://schemas.microsoft.com/office/drawing/2016/5/10/chartex" xmlns:cx5="http://schemas.microsoft.com/office/drawing/2016/5/11/chartex" xmlns:cx6="http://schemas.microsoft.com/office/drawing/2016/5/12/chartex" xmlns:cx7="http://schemas.microsoft.com/office/drawing/2016/5/13/chartex" xmlns:cx8="http://schemas.microsoft.com/office/drawing/2016/5/14/chartex" xmlns:mc="http://schemas.openxmlformats.org/markup-compatibility/2006" xmlns:aink="http://schemas.microsoft.com/office/drawing/2016/ink" xmlns:am3d="http://schemas.microsoft.com/office/drawing/2017/model3d" xmlns:o="urn:schemas-microsoft-com:office:office" xmlns:oel="http://schemas.microsoft.com/office/2019/extlst" xmlns:r="http://schemas.openxmlformats.org/officeDocument/2006/relationships" xmlns:m="http://schemas.openxmlformats.org/officeDocument/2006/math" xmlns:v="urn:schemas-microsoft-com:vml" xmlns:wp14="http://schemas.microsoft.com/office/word/2010/wordprocessingDrawing" xmlns:wp="http://schemas.openxmlformats.org/drawingml/2006/wordprocessingDrawing" xmlns:w10="urn:schemas-microsoft-com:office:word" xmlns:w="http://schemas.openxmlformats.org/wordprocessingml/2006/main" xmlns:w14="http://schemas.microsoft.com/office/word/2010/wordml" xmlns:w15="http://schemas.microsoft.com/office/word/2012/wordml" xmlns:w16cex="http://schemas.microsoft.com/office/word/2018/wordml/cex" xmlns:w16cid="http://schemas.microsoft.com/office/word/2016/wordml/cid" xmlns:w16="http://schemas.microsoft.com/office/word/2018/wordml" xmlns:w16du="http://schemas.microsoft.com/office/word/2023/wordml/word16du" xmlns:w16sdtdh="http://schemas.microsoft.com/office/word/2020/wordml/sdtdatahash" xmlns:w16se="http://schemas.microsoft.com/office/word/2015/wordml/symex" xmlns:wpg="http://schemas.microsoft.com/office/word/2010/wordprocessingGroup" xmlns:wpi="http://schemas.microsoft.com/office/word/2010/wordprocessingInk" xmlns:wne="http://schemas.microsoft.com/office/word/2006/wordml" xmlns:wps="http://schemas.microsoft.com/office/word/2010/wordprocessingShape" mc:Ignorable="w14 w15 w16se w16cid w16 w16cex w16sdtdh wp14">
   <w:p>
     <w:pPr>
       <w:pStyle w:val="Footer"/>
@@ -7449,7 +7331,7 @@
 </file>
 
 <file path=word/footnotes.xml><?xml version="1.0" encoding="utf-8"?>
-<w:footnotes xmlns:wpc="http://schemas.microsoft.com/office/word/2010/wordprocessingCanvas" xmlns:cx="http://schemas.microsoft.com/office/drawing/2014/chartex" xmlns:cx1="http://schemas.microsoft.com/office/drawing/2015/9/8/chartex" xmlns:cx2="http://schemas.microsoft.com/office/drawing/2015/10/21/chartex" xmlns:cx3="http://schemas.microsoft.com/office/drawing/2016/5/9/chartex" xmlns:cx4="http://schemas.microsoft.com/office/drawing/2016/5/10/chartex" xmlns:cx5="http://schemas.microsoft.com/office/drawing/2016/5/11/chartex" xmlns:cx6="http://schemas.microsoft.com/office/drawing/2016/5/12/chartex" xmlns:cx7="http://schemas.microsoft.com/office/drawing/2016/5/13/chartex" xmlns:cx8="http://schemas.microsoft.com/office/drawing/2016/5/14/chartex" xmlns:mc="http://schemas.openxmlformats.org/markup-compatibility/2006" xmlns:aink="http://schemas.microsoft.com/office/drawing/2016/ink" xmlns:am3d="http://schemas.microsoft.com/office/drawing/2017/model3d" xmlns:o="urn:schemas-microsoft-com:office:office" xmlns:oel="http://schemas.microsoft.com/office/2019/extlst" xmlns:r="http://schemas.openxmlformats.org/officeDocument/2006/relationships" xmlns:m="http://schemas.openxmlformats.org/officeDocument/2006/math" xmlns:v="urn:schemas-microsoft-com:vml" xmlns:wp14="http://schemas.microsoft.com/office/word/2010/wordprocessingDrawing" xmlns:wp="http://schemas.openxmlformats.org/drawingml/2006/wordprocessingDrawing" xmlns:w10="urn:schemas-microsoft-com:office:word" xmlns:w="http://schemas.openxmlformats.org/wordprocessingml/2006/main" xmlns:w14="http://schemas.microsoft.com/office/word/2010/wordml" xmlns:w15="http://schemas.microsoft.com/office/word/2012/wordml" xmlns:w16cex="http://schemas.microsoft.com/office/word/2018/wordml/cex" xmlns:w16cid="http://schemas.microsoft.com/office/word/2016/wordml/cid" xmlns:w16="http://schemas.microsoft.com/office/word/2018/wordml" xmlns:w16sdtdh="http://schemas.microsoft.com/office/word/2020/wordml/sdtdatahash" xmlns:w16se="http://schemas.microsoft.com/office/word/2015/wordml/symex" xmlns:wpg="http://schemas.microsoft.com/office/word/2010/wordprocessingGroup" xmlns:wpi="http://schemas.microsoft.com/office/word/2010/wordprocessingInk" xmlns:wne="http://schemas.microsoft.com/office/word/2006/wordml" xmlns:wps="http://schemas.microsoft.com/office/word/2010/wordprocessingShape" mc:Ignorable="w14 w15 w16se w16cid w16 w16cex w16sdtdh wp14">
+<w:footnotes xmlns:wpc="http://schemas.microsoft.com/office/word/2010/wordprocessingCanvas" xmlns:cx="http://schemas.microsoft.com/office/drawing/2014/chartex" xmlns:cx1="http://schemas.microsoft.com/office/drawing/2015/9/8/chartex" xmlns:cx2="http://schemas.microsoft.com/office/drawing/2015/10/21/chartex" xmlns:cx3="http://schemas.microsoft.com/office/drawing/2016/5/9/chartex" xmlns:cx4="http://schemas.microsoft.com/office/drawing/2016/5/10/chartex" xmlns:cx5="http://schemas.microsoft.com/office/drawing/2016/5/11/chartex" xmlns:cx6="http://schemas.microsoft.com/office/drawing/2016/5/12/chartex" xmlns:cx7="http://schemas.microsoft.com/office/drawing/2016/5/13/chartex" xmlns:cx8="http://schemas.microsoft.com/office/drawing/2016/5/14/chartex" xmlns:mc="http://schemas.openxmlformats.org/markup-compatibility/2006" xmlns:aink="http://schemas.microsoft.com/office/drawing/2016/ink" xmlns:am3d="http://schemas.microsoft.com/office/drawing/2017/model3d" xmlns:o="urn:schemas-microsoft-com:office:office" xmlns:oel="http://schemas.microsoft.com/office/2019/extlst" xmlns:r="http://schemas.openxmlformats.org/officeDocument/2006/relationships" xmlns:m="http://schemas.openxmlformats.org/officeDocument/2006/math" xmlns:v="urn:schemas-microsoft-com:vml" xmlns:wp14="http://schemas.microsoft.com/office/word/2010/wordprocessingDrawing" xmlns:wp="http://schemas.openxmlformats.org/drawingml/2006/wordprocessingDrawing" xmlns:w10="urn:schemas-microsoft-com:office:word" xmlns:w="http://schemas.openxmlformats.org/wordprocessingml/2006/main" xmlns:w14="http://schemas.microsoft.com/office/word/2010/wordml" xmlns:w15="http://schemas.microsoft.com/office/word/2012/wordml" xmlns:w16cex="http://schemas.microsoft.com/office/word/2018/wordml/cex" xmlns:w16cid="http://schemas.microsoft.com/office/word/2016/wordml/cid" xmlns:w16="http://schemas.microsoft.com/office/word/2018/wordml" xmlns:w16du="http://schemas.microsoft.com/office/word/2023/wordml/word16du" xmlns:w16sdtdh="http://schemas.microsoft.com/office/word/2020/wordml/sdtdatahash" xmlns:w16se="http://schemas.microsoft.com/office/word/2015/wordml/symex" xmlns:wpg="http://schemas.microsoft.com/office/word/2010/wordprocessingGroup" xmlns:wpi="http://schemas.microsoft.com/office/word/2010/wordprocessingInk" xmlns:wne="http://schemas.microsoft.com/office/word/2006/wordml" xmlns:wps="http://schemas.microsoft.com/office/word/2010/wordprocessingShape" mc:Ignorable="w14 w15 w16se w16cid w16 w16cex w16sdtdh wp14">
   <w:footnote w:type="separator" w:id="-1">
     <w:p>
       <w:pPr>
@@ -7474,7 +7356,7 @@
 </file>
 
 <file path=word/header1.xml><?xml version="1.0" encoding="utf-8"?>
-<w:hdr xmlns:wpc="http://schemas.microsoft.com/office/word/2010/wordprocessingCanvas" xmlns:cx="http://schemas.microsoft.com/office/drawing/2014/chartex" xmlns:cx1="http://schemas.microsoft.com/office/drawing/2015/9/8/chartex" xmlns:cx2="http://schemas.microsoft.com/office/drawing/2015/10/21/chartex" xmlns:cx3="http://schemas.microsoft.com/office/drawing/2016/5/9/chartex" xmlns:cx4="http://schemas.microsoft.com/office/drawing/2016/5/10/chartex" xmlns:cx5="http://schemas.microsoft.com/office/drawing/2016/5/11/chartex" xmlns:cx6="http://schemas.microsoft.com/office/drawing/2016/5/12/chartex" xmlns:cx7="http://schemas.microsoft.com/office/drawing/2016/5/13/chartex" xmlns:cx8="http://schemas.microsoft.com/office/drawing/2016/5/14/chartex" xmlns:mc="http://schemas.openxmlformats.org/markup-compatibility/2006" xmlns:aink="http://schemas.microsoft.com/office/drawing/2016/ink" xmlns:am3d="http://schemas.microsoft.com/office/drawing/2017/model3d" xmlns:o="urn:schemas-microsoft-com:office:office" xmlns:oel="http://schemas.microsoft.com/office/2019/extlst" xmlns:r="http://schemas.openxmlformats.org/officeDocument/2006/relationships" xmlns:m="http://schemas.openxmlformats.org/officeDocument/2006/math" xmlns:v="urn:schemas-microsoft-com:vml" xmlns:wp14="http://schemas.microsoft.com/office/word/2010/wordprocessingDrawing" xmlns:wp="http://schemas.openxmlformats.org/drawingml/2006/wordprocessingDrawing" xmlns:w10="urn:schemas-microsoft-com:office:word" xmlns:w="http://schemas.openxmlformats.org/wordprocessingml/2006/main" xmlns:w14="http://schemas.microsoft.com/office/word/2010/wordml" xmlns:w15="http://schemas.microsoft.com/office/word/2012/wordml" xmlns:w16cex="http://schemas.microsoft.com/office/word/2018/wordml/cex" xmlns:w16cid="http://schemas.microsoft.com/office/word/2016/wordml/cid" xmlns:w16="http://schemas.microsoft.com/office/word/2018/wordml" xmlns:w16sdtdh="http://schemas.microsoft.com/office/word/2020/wordml/sdtdatahash" xmlns:w16se="http://schemas.microsoft.com/office/word/2015/wordml/symex" xmlns:wpg="http://schemas.microsoft.com/office/word/2010/wordprocessingGroup" xmlns:wpi="http://schemas.microsoft.com/office/word/2010/wordprocessingInk" xmlns:wne="http://schemas.microsoft.com/office/word/2006/wordml" xmlns:wps="http://schemas.microsoft.com/office/word/2010/wordprocessingShape" mc:Ignorable="w14 w15 w16se w16cid w16 w16cex w16sdtdh wp14">
+<w:hdr xmlns:wpc="http://schemas.microsoft.com/office/word/2010/wordprocessingCanvas" xmlns:cx="http://schemas.microsoft.com/office/drawing/2014/chartex" xmlns:cx1="http://schemas.microsoft.com/office/drawing/2015/9/8/chartex" xmlns:cx2="http://schemas.microsoft.com/office/drawing/2015/10/21/chartex" xmlns:cx3="http://schemas.microsoft.com/office/drawing/2016/5/9/chartex" xmlns:cx4="http://schemas.microsoft.com/office/drawing/2016/5/10/chartex" xmlns:cx5="http://schemas.microsoft.com/office/drawing/2016/5/11/chartex" xmlns:cx6="http://schemas.microsoft.com/office/drawing/2016/5/12/chartex" xmlns:cx7="http://schemas.microsoft.com/office/drawing/2016/5/13/chartex" xmlns:cx8="http://schemas.microsoft.com/office/drawing/2016/5/14/chartex" xmlns:mc="http://schemas.openxmlformats.org/markup-compatibility/2006" xmlns:aink="http://schemas.microsoft.com/office/drawing/2016/ink" xmlns:am3d="http://schemas.microsoft.com/office/drawing/2017/model3d" xmlns:o="urn:schemas-microsoft-com:office:office" xmlns:oel="http://schemas.microsoft.com/office/2019/extlst" xmlns:r="http://schemas.openxmlformats.org/officeDocument/2006/relationships" xmlns:m="http://schemas.openxmlformats.org/officeDocument/2006/math" xmlns:v="urn:schemas-microsoft-com:vml" xmlns:wp14="http://schemas.microsoft.com/office/word/2010/wordprocessingDrawing" xmlns:wp="http://schemas.openxmlformats.org/drawingml/2006/wordprocessingDrawing" xmlns:w10="urn:schemas-microsoft-com:office:word" xmlns:w="http://schemas.openxmlformats.org/wordprocessingml/2006/main" xmlns:w14="http://schemas.microsoft.com/office/word/2010/wordml" xmlns:w15="http://schemas.microsoft.com/office/word/2012/wordml" xmlns:w16cex="http://schemas.microsoft.com/office/word/2018/wordml/cex" xmlns:w16cid="http://schemas.microsoft.com/office/word/2016/wordml/cid" xmlns:w16="http://schemas.microsoft.com/office/word/2018/wordml" xmlns:w16du="http://schemas.microsoft.com/office/word/2023/wordml/word16du" xmlns:w16sdtdh="http://schemas.microsoft.com/office/word/2020/wordml/sdtdatahash" xmlns:w16se="http://schemas.microsoft.com/office/word/2015/wordml/symex" xmlns:wpg="http://schemas.microsoft.com/office/word/2010/wordprocessingGroup" xmlns:wpi="http://schemas.microsoft.com/office/word/2010/wordprocessingInk" xmlns:wne="http://schemas.microsoft.com/office/word/2006/wordml" xmlns:wps="http://schemas.microsoft.com/office/word/2010/wordprocessingShape" mc:Ignorable="w14 w15 w16se w16cid w16 w16cex w16sdtdh wp14">
   <w:p>
     <w:pPr>
       <w:pStyle w:val="Header"/>
@@ -7627,7 +7509,7 @@
 </file>
 
 <file path=word/numbering.xml><?xml version="1.0" encoding="utf-8"?>
-<w:numbering xmlns:wpc="http://schemas.microsoft.com/office/word/2010/wordprocessingCanvas" xmlns:cx="http://schemas.microsoft.com/office/drawing/2014/chartex" xmlns:cx1="http://schemas.microsoft.com/office/drawing/2015/9/8/chartex" xmlns:cx2="http://schemas.microsoft.com/office/drawing/2015/10/21/chartex" xmlns:cx3="http://schemas.microsoft.com/office/drawing/2016/5/9/chartex" xmlns:cx4="http://schemas.microsoft.com/office/drawing/2016/5/10/chartex" xmlns:cx5="http://schemas.microsoft.com/office/drawing/2016/5/11/chartex" xmlns:cx6="http://schemas.microsoft.com/office/drawing/2016/5/12/chartex" xmlns:cx7="http://schemas.microsoft.com/office/drawing/2016/5/13/chartex" xmlns:cx8="http://schemas.microsoft.com/office/drawing/2016/5/14/chartex" xmlns:mc="http://schemas.openxmlformats.org/markup-compatibility/2006" xmlns:aink="http://schemas.microsoft.com/office/drawing/2016/ink" xmlns:am3d="http://schemas.microsoft.com/office/drawing/2017/model3d" xmlns:o="urn:schemas-microsoft-com:office:office" xmlns:oel="http://schemas.microsoft.com/office/2019/extlst" xmlns:r="http://schemas.openxmlformats.org/officeDocument/2006/relationships" xmlns:m="http://schemas.openxmlformats.org/officeDocument/2006/math" xmlns:v="urn:schemas-microsoft-com:vml" xmlns:wp14="http://schemas.microsoft.com/office/word/2010/wordprocessingDrawing" xmlns:wp="http://schemas.openxmlformats.org/drawingml/2006/wordprocessingDrawing" xmlns:w10="urn:schemas-microsoft-com:office:word" xmlns:w="http://schemas.openxmlformats.org/wordprocessingml/2006/main" xmlns:w14="http://schemas.microsoft.com/office/word/2010/wordml" xmlns:w15="http://schemas.microsoft.com/office/word/2012/wordml" xmlns:w16cex="http://schemas.microsoft.com/office/word/2018/wordml/cex" xmlns:w16cid="http://schemas.microsoft.com/office/word/2016/wordml/cid" xmlns:w16="http://schemas.microsoft.com/office/word/2018/wordml" xmlns:w16sdtdh="http://schemas.microsoft.com/office/word/2020/wordml/sdtdatahash" xmlns:w16se="http://schemas.microsoft.com/office/word/2015/wordml/symex" xmlns:wpg="http://schemas.microsoft.com/office/word/2010/wordprocessingGroup" xmlns:wpi="http://schemas.microsoft.com/office/word/2010/wordprocessingInk" xmlns:wne="http://schemas.microsoft.com/office/word/2006/wordml" xmlns:wps="http://schemas.microsoft.com/office/word/2010/wordprocessingShape" mc:Ignorable="w14 w15 w16se w16cid w16 w16cex w16sdtdh wp14">
+<w:numbering xmlns:wpc="http://schemas.microsoft.com/office/word/2010/wordprocessingCanvas" xmlns:cx="http://schemas.microsoft.com/office/drawing/2014/chartex" xmlns:cx1="http://schemas.microsoft.com/office/drawing/2015/9/8/chartex" xmlns:cx2="http://schemas.microsoft.com/office/drawing/2015/10/21/chartex" xmlns:cx3="http://schemas.microsoft.com/office/drawing/2016/5/9/chartex" xmlns:cx4="http://schemas.microsoft.com/office/drawing/2016/5/10/chartex" xmlns:cx5="http://schemas.microsoft.com/office/drawing/2016/5/11/chartex" xmlns:cx6="http://schemas.microsoft.com/office/drawing/2016/5/12/chartex" xmlns:cx7="http://schemas.microsoft.com/office/drawing/2016/5/13/chartex" xmlns:cx8="http://schemas.microsoft.com/office/drawing/2016/5/14/chartex" xmlns:mc="http://schemas.openxmlformats.org/markup-compatibility/2006" xmlns:aink="http://schemas.microsoft.com/office/drawing/2016/ink" xmlns:am3d="http://schemas.microsoft.com/office/drawing/2017/model3d" xmlns:o="urn:schemas-microsoft-com:office:office" xmlns:oel="http://schemas.microsoft.com/office/2019/extlst" xmlns:r="http://schemas.openxmlformats.org/officeDocument/2006/relationships" xmlns:m="http://schemas.openxmlformats.org/officeDocument/2006/math" xmlns:v="urn:schemas-microsoft-com:vml" xmlns:wp14="http://schemas.microsoft.com/office/word/2010/wordprocessingDrawing" xmlns:wp="http://schemas.openxmlformats.org/drawingml/2006/wordprocessingDrawing" xmlns:w10="urn:schemas-microsoft-com:office:word" xmlns:w="http://schemas.openxmlformats.org/wordprocessingml/2006/main" xmlns:w14="http://schemas.microsoft.com/office/word/2010/wordml" xmlns:w15="http://schemas.microsoft.com/office/word/2012/wordml" xmlns:w16cex="http://schemas.microsoft.com/office/word/2018/wordml/cex" xmlns:w16cid="http://schemas.microsoft.com/office/word/2016/wordml/cid" xmlns:w16="http://schemas.microsoft.com/office/word/2018/wordml" xmlns:w16du="http://schemas.microsoft.com/office/word/2023/wordml/word16du" xmlns:w16sdtdh="http://schemas.microsoft.com/office/word/2020/wordml/sdtdatahash" xmlns:w16se="http://schemas.microsoft.com/office/word/2015/wordml/symex" xmlns:wpg="http://schemas.microsoft.com/office/word/2010/wordprocessingGroup" xmlns:wpi="http://schemas.microsoft.com/office/word/2010/wordprocessingInk" xmlns:wne="http://schemas.microsoft.com/office/word/2006/wordml" xmlns:wps="http://schemas.microsoft.com/office/word/2010/wordprocessingShape" mc:Ignorable="w14 w15 w16se w16cid w16 w16cex w16sdtdh wp14">
   <w:abstractNum w:abstractNumId="0" w15:restartNumberingAfterBreak="0">
     <w:nsid w:val="329121A7"/>
     <w:multiLevelType w:val="hybridMultilevel"/>

</xml_diff>

<commit_message>
bs bb cc fix
</commit_message>
<xml_diff>
--- a/storage/ABTCMAINREPORT.docx
+++ b/storage/ABTCMAINREPORT.docx
@@ -1,6 +1,6 @@
 
 <file path=word/document.xml><?xml version="1.0" encoding="utf-8"?>
-<w:document xmlns:wpc="http://schemas.microsoft.com/office/word/2010/wordprocessingCanvas" xmlns:cx="http://schemas.microsoft.com/office/drawing/2014/chartex" xmlns:cx1="http://schemas.microsoft.com/office/drawing/2015/9/8/chartex" xmlns:cx2="http://schemas.microsoft.com/office/drawing/2015/10/21/chartex" xmlns:cx3="http://schemas.microsoft.com/office/drawing/2016/5/9/chartex" xmlns:cx4="http://schemas.microsoft.com/office/drawing/2016/5/10/chartex" xmlns:cx5="http://schemas.microsoft.com/office/drawing/2016/5/11/chartex" xmlns:cx6="http://schemas.microsoft.com/office/drawing/2016/5/12/chartex" xmlns:cx7="http://schemas.microsoft.com/office/drawing/2016/5/13/chartex" xmlns:cx8="http://schemas.microsoft.com/office/drawing/2016/5/14/chartex" xmlns:mc="http://schemas.openxmlformats.org/markup-compatibility/2006" xmlns:aink="http://schemas.microsoft.com/office/drawing/2016/ink" xmlns:am3d="http://schemas.microsoft.com/office/drawing/2017/model3d" xmlns:o="urn:schemas-microsoft-com:office:office" xmlns:oel="http://schemas.microsoft.com/office/2019/extlst" xmlns:r="http://schemas.openxmlformats.org/officeDocument/2006/relationships" xmlns:m="http://schemas.openxmlformats.org/officeDocument/2006/math" xmlns:v="urn:schemas-microsoft-com:vml" xmlns:wp14="http://schemas.microsoft.com/office/word/2010/wordprocessingDrawing" xmlns:wp="http://schemas.openxmlformats.org/drawingml/2006/wordprocessingDrawing" xmlns:w10="urn:schemas-microsoft-com:office:word" xmlns:w="http://schemas.openxmlformats.org/wordprocessingml/2006/main" xmlns:w14="http://schemas.microsoft.com/office/word/2010/wordml" xmlns:w15="http://schemas.microsoft.com/office/word/2012/wordml" xmlns:w16cex="http://schemas.microsoft.com/office/word/2018/wordml/cex" xmlns:w16cid="http://schemas.microsoft.com/office/word/2016/wordml/cid" xmlns:w16="http://schemas.microsoft.com/office/word/2018/wordml" xmlns:w16sdtdh="http://schemas.microsoft.com/office/word/2020/wordml/sdtdatahash" xmlns:w16se="http://schemas.microsoft.com/office/word/2015/wordml/symex" xmlns:wpg="http://schemas.microsoft.com/office/word/2010/wordprocessingGroup" xmlns:wpi="http://schemas.microsoft.com/office/word/2010/wordprocessingInk" xmlns:wne="http://schemas.microsoft.com/office/word/2006/wordml" xmlns:wps="http://schemas.microsoft.com/office/word/2010/wordprocessingShape" mc:Ignorable="w14 w15 w16se w16cid w16 w16cex w16sdtdh wp14">
+<w:document xmlns:wpc="http://schemas.microsoft.com/office/word/2010/wordprocessingCanvas" xmlns:cx="http://schemas.microsoft.com/office/drawing/2014/chartex" xmlns:cx1="http://schemas.microsoft.com/office/drawing/2015/9/8/chartex" xmlns:cx2="http://schemas.microsoft.com/office/drawing/2015/10/21/chartex" xmlns:cx3="http://schemas.microsoft.com/office/drawing/2016/5/9/chartex" xmlns:cx4="http://schemas.microsoft.com/office/drawing/2016/5/10/chartex" xmlns:cx5="http://schemas.microsoft.com/office/drawing/2016/5/11/chartex" xmlns:cx6="http://schemas.microsoft.com/office/drawing/2016/5/12/chartex" xmlns:cx7="http://schemas.microsoft.com/office/drawing/2016/5/13/chartex" xmlns:cx8="http://schemas.microsoft.com/office/drawing/2016/5/14/chartex" xmlns:mc="http://schemas.openxmlformats.org/markup-compatibility/2006" xmlns:aink="http://schemas.microsoft.com/office/drawing/2016/ink" xmlns:am3d="http://schemas.microsoft.com/office/drawing/2017/model3d" xmlns:o="urn:schemas-microsoft-com:office:office" xmlns:oel="http://schemas.microsoft.com/office/2019/extlst" xmlns:r="http://schemas.openxmlformats.org/officeDocument/2006/relationships" xmlns:m="http://schemas.openxmlformats.org/officeDocument/2006/math" xmlns:v="urn:schemas-microsoft-com:vml" xmlns:wp14="http://schemas.microsoft.com/office/word/2010/wordprocessingDrawing" xmlns:wp="http://schemas.openxmlformats.org/drawingml/2006/wordprocessingDrawing" xmlns:w10="urn:schemas-microsoft-com:office:word" xmlns:w="http://schemas.openxmlformats.org/wordprocessingml/2006/main" xmlns:w14="http://schemas.microsoft.com/office/word/2010/wordml" xmlns:w15="http://schemas.microsoft.com/office/word/2012/wordml" xmlns:w16cex="http://schemas.microsoft.com/office/word/2018/wordml/cex" xmlns:w16cid="http://schemas.microsoft.com/office/word/2016/wordml/cid" xmlns:w16="http://schemas.microsoft.com/office/word/2018/wordml" xmlns:w16du="http://schemas.microsoft.com/office/word/2023/wordml/word16du" xmlns:w16sdtdh="http://schemas.microsoft.com/office/word/2020/wordml/sdtdatahash" xmlns:w16se="http://schemas.microsoft.com/office/word/2015/wordml/symex" xmlns:wpg="http://schemas.microsoft.com/office/word/2010/wordprocessingGroup" xmlns:wpi="http://schemas.microsoft.com/office/word/2010/wordprocessingInk" xmlns:wne="http://schemas.microsoft.com/office/word/2006/wordml" xmlns:wps="http://schemas.microsoft.com/office/word/2010/wordprocessingShape" mc:Ignorable="w14 w15 w16se w16cid w16 w16cex w16sdtdh w16du wp14">
   <w:body>
     <w:tbl>
       <w:tblPr>
@@ -1186,7 +1186,7 @@
                 <w:b/>
                 <w:bCs/>
               </w:rPr>
-              <w:t>Bite Type</w:t>
+              <w:t>Exposure Type</w:t>
             </w:r>
           </w:p>
         </w:tc>
@@ -1598,9 +1598,6 @@
         <w:tc>
           <w:tcPr>
             <w:tcW w:w="1765" w:type="dxa"/>
-            <w:tcBorders>
-              <w:bottom w:val="single" w:sz="4" w:space="0" w:color="auto"/>
-            </w:tcBorders>
           </w:tcPr>
           <w:p>
             <w:pPr>
@@ -1626,9 +1623,6 @@
         <w:tc>
           <w:tcPr>
             <w:tcW w:w="1036" w:type="dxa"/>
-            <w:tcBorders>
-              <w:bottom w:val="single" w:sz="4" w:space="0" w:color="auto"/>
-            </w:tcBorders>
           </w:tcPr>
           <w:p>
             <w:pPr>
@@ -1649,7 +1643,6 @@
           <w:tcPr>
             <w:tcW w:w="914" w:type="dxa"/>
             <w:tcBorders>
-              <w:bottom w:val="single" w:sz="4" w:space="0" w:color="auto"/>
               <w:right w:val="single" w:sz="4" w:space="0" w:color="auto"/>
             </w:tcBorders>
           </w:tcPr>
@@ -1680,20 +1673,15 @@
           </w:tcPr>
           <w:p>
             <w:pPr>
-              <w:jc w:val="center"/>
-              <w:rPr>
-                <w:rFonts w:ascii="Arial" w:hAnsi="Arial" w:cs="Arial"/>
-                <w:b/>
-                <w:bCs/>
-              </w:rPr>
-            </w:pPr>
-            <w:r>
-              <w:rPr>
-                <w:rFonts w:ascii="Arial" w:hAnsi="Arial" w:cs="Arial"/>
-                <w:b/>
-                <w:bCs/>
-              </w:rPr>
-              <w:t>Total</w:t>
+              <w:rPr>
+                <w:rFonts w:ascii="Arial" w:hAnsi="Arial" w:cs="Arial"/>
+              </w:rPr>
+            </w:pPr>
+            <w:r>
+              <w:rPr>
+                <w:rFonts w:ascii="Arial" w:hAnsi="Arial" w:cs="Arial"/>
+              </w:rPr>
+              <w:t>Close Contact</w:t>
             </w:r>
           </w:p>
         </w:tc>
@@ -1712,35 +1700,13 @@
               <w:jc w:val="center"/>
               <w:rPr>
                 <w:rFonts w:ascii="Arial" w:hAnsi="Arial" w:cs="Arial"/>
-                <w:b/>
-                <w:bCs/>
-              </w:rPr>
-            </w:pPr>
-            <w:r>
-              <w:rPr>
-                <w:rFonts w:ascii="Arial" w:hAnsi="Arial" w:cs="Arial"/>
-                <w:b/>
-                <w:bCs/>
-              </w:rPr>
-              <w:t>${</w:t>
-            </w:r>
-            <w:proofErr w:type="spellStart"/>
-            <w:r>
-              <w:rPr>
-                <w:rFonts w:ascii="Arial" w:hAnsi="Arial" w:cs="Arial"/>
-                <w:b/>
-                <w:bCs/>
-              </w:rPr>
-              <w:t>bt</w:t>
-            </w:r>
-            <w:proofErr w:type="spellEnd"/>
-            <w:r>
-              <w:rPr>
-                <w:rFonts w:ascii="Arial" w:hAnsi="Arial" w:cs="Arial"/>
-                <w:b/>
-                <w:bCs/>
-              </w:rPr>
-              <w:t>}</w:t>
+              </w:rPr>
+            </w:pPr>
+            <w:r>
+              <w:rPr>
+                <w:rFonts w:ascii="Arial" w:hAnsi="Arial" w:cs="Arial"/>
+              </w:rPr>
+              <w:t>${cc}</w:t>
             </w:r>
           </w:p>
         </w:tc>
@@ -1805,6 +1771,170 @@
               </w:rPr>
               <w:t>}</w:t>
             </w:r>
+          </w:p>
+        </w:tc>
+      </w:tr>
+      <w:tr>
+        <w:tc>
+          <w:tcPr>
+            <w:tcW w:w="1765" w:type="dxa"/>
+            <w:tcBorders>
+              <w:bottom w:val="single" w:sz="4" w:space="0" w:color="auto"/>
+            </w:tcBorders>
+          </w:tcPr>
+          <w:p>
+            <w:pPr>
+              <w:jc w:val="center"/>
+              <w:rPr>
+                <w:rFonts w:ascii="Arial" w:hAnsi="Arial" w:cs="Arial"/>
+              </w:rPr>
+            </w:pPr>
+          </w:p>
+        </w:tc>
+        <w:tc>
+          <w:tcPr>
+            <w:tcW w:w="1036" w:type="dxa"/>
+            <w:tcBorders>
+              <w:bottom w:val="single" w:sz="4" w:space="0" w:color="auto"/>
+            </w:tcBorders>
+          </w:tcPr>
+          <w:p>
+            <w:pPr>
+              <w:jc w:val="center"/>
+              <w:rPr>
+                <w:rFonts w:ascii="Arial" w:hAnsi="Arial" w:cs="Arial"/>
+              </w:rPr>
+            </w:pPr>
+          </w:p>
+        </w:tc>
+        <w:tc>
+          <w:tcPr>
+            <w:tcW w:w="914" w:type="dxa"/>
+            <w:tcBorders>
+              <w:bottom w:val="single" w:sz="4" w:space="0" w:color="auto"/>
+              <w:right w:val="single" w:sz="4" w:space="0" w:color="auto"/>
+            </w:tcBorders>
+          </w:tcPr>
+          <w:p>
+            <w:pPr>
+              <w:jc w:val="center"/>
+              <w:rPr>
+                <w:rFonts w:ascii="Arial" w:hAnsi="Arial" w:cs="Arial"/>
+              </w:rPr>
+            </w:pPr>
+          </w:p>
+        </w:tc>
+        <w:tc>
+          <w:tcPr>
+            <w:tcW w:w="1773" w:type="dxa"/>
+            <w:tcBorders>
+              <w:top w:val="single" w:sz="4" w:space="0" w:color="auto"/>
+              <w:left w:val="single" w:sz="4" w:space="0" w:color="auto"/>
+              <w:bottom w:val="single" w:sz="4" w:space="0" w:color="auto"/>
+              <w:right w:val="single" w:sz="4" w:space="0" w:color="auto"/>
+            </w:tcBorders>
+          </w:tcPr>
+          <w:p>
+            <w:pPr>
+              <w:jc w:val="center"/>
+              <w:rPr>
+                <w:rFonts w:ascii="Arial" w:hAnsi="Arial" w:cs="Arial"/>
+                <w:b/>
+                <w:bCs/>
+              </w:rPr>
+            </w:pPr>
+            <w:r>
+              <w:rPr>
+                <w:rFonts w:ascii="Arial" w:hAnsi="Arial" w:cs="Arial"/>
+                <w:b/>
+                <w:bCs/>
+              </w:rPr>
+              <w:t>Total</w:t>
+            </w:r>
+          </w:p>
+        </w:tc>
+        <w:tc>
+          <w:tcPr>
+            <w:tcW w:w="1764" w:type="dxa"/>
+            <w:tcBorders>
+              <w:top w:val="single" w:sz="4" w:space="0" w:color="auto"/>
+              <w:left w:val="single" w:sz="4" w:space="0" w:color="auto"/>
+              <w:bottom w:val="single" w:sz="4" w:space="0" w:color="auto"/>
+              <w:right w:val="single" w:sz="4" w:space="0" w:color="auto"/>
+            </w:tcBorders>
+          </w:tcPr>
+          <w:p>
+            <w:pPr>
+              <w:jc w:val="center"/>
+              <w:rPr>
+                <w:rFonts w:ascii="Arial" w:hAnsi="Arial" w:cs="Arial"/>
+                <w:b/>
+                <w:bCs/>
+              </w:rPr>
+            </w:pPr>
+            <w:r>
+              <w:rPr>
+                <w:rFonts w:ascii="Arial" w:hAnsi="Arial" w:cs="Arial"/>
+                <w:b/>
+                <w:bCs/>
+              </w:rPr>
+              <w:t>${</w:t>
+            </w:r>
+            <w:proofErr w:type="spellStart"/>
+            <w:r>
+              <w:rPr>
+                <w:rFonts w:ascii="Arial" w:hAnsi="Arial" w:cs="Arial"/>
+                <w:b/>
+                <w:bCs/>
+              </w:rPr>
+              <w:t>bt</w:t>
+            </w:r>
+            <w:proofErr w:type="spellEnd"/>
+            <w:r>
+              <w:rPr>
+                <w:rFonts w:ascii="Arial" w:hAnsi="Arial" w:cs="Arial"/>
+                <w:b/>
+                <w:bCs/>
+              </w:rPr>
+              <w:t>}</w:t>
+            </w:r>
+          </w:p>
+        </w:tc>
+        <w:tc>
+          <w:tcPr>
+            <w:tcW w:w="1768" w:type="dxa"/>
+            <w:tcBorders>
+              <w:top w:val="single" w:sz="4" w:space="0" w:color="auto"/>
+              <w:left w:val="single" w:sz="4" w:space="0" w:color="auto"/>
+              <w:bottom w:val="single" w:sz="4" w:space="0" w:color="auto"/>
+              <w:right w:val="single" w:sz="4" w:space="0" w:color="auto"/>
+            </w:tcBorders>
+          </w:tcPr>
+          <w:p>
+            <w:pPr>
+              <w:rPr>
+                <w:rFonts w:ascii="Arial" w:hAnsi="Arial" w:cs="Arial"/>
+              </w:rPr>
+            </w:pPr>
+          </w:p>
+        </w:tc>
+        <w:tc>
+          <w:tcPr>
+            <w:tcW w:w="1770" w:type="dxa"/>
+            <w:tcBorders>
+              <w:top w:val="single" w:sz="4" w:space="0" w:color="auto"/>
+              <w:left w:val="single" w:sz="4" w:space="0" w:color="auto"/>
+              <w:bottom w:val="single" w:sz="4" w:space="0" w:color="auto"/>
+              <w:right w:val="single" w:sz="4" w:space="0" w:color="auto"/>
+            </w:tcBorders>
+          </w:tcPr>
+          <w:p>
+            <w:pPr>
+              <w:jc w:val="center"/>
+              <w:rPr>
+                <w:rFonts w:ascii="Arial" w:hAnsi="Arial" w:cs="Arial"/>
+              </w:rPr>
+            </w:pPr>
           </w:p>
         </w:tc>
       </w:tr>
@@ -8803,7 +8933,7 @@
       <w:headerReference w:type="default" r:id="rId11"/>
       <w:footerReference w:type="default" r:id="rId12"/>
       <w:pgSz w:w="12240" w:h="20160" w:code="14"/>
-      <w:pgMar w:top="720" w:right="720" w:bottom="720" w:left="720" w:header="274" w:footer="374" w:gutter="0"/>
+      <w:pgMar w:top="720" w:right="720" w:bottom="720" w:left="720" w:header="90" w:footer="374" w:gutter="0"/>
       <w:cols w:space="708"/>
       <w:docGrid w:linePitch="360"/>
     </w:sectPr>
@@ -8812,7 +8942,7 @@
 </file>
 
 <file path=word/endnotes.xml><?xml version="1.0" encoding="utf-8"?>
-<w:endnotes xmlns:wpc="http://schemas.microsoft.com/office/word/2010/wordprocessingCanvas" xmlns:cx="http://schemas.microsoft.com/office/drawing/2014/chartex" xmlns:cx1="http://schemas.microsoft.com/office/drawing/2015/9/8/chartex" xmlns:cx2="http://schemas.microsoft.com/office/drawing/2015/10/21/chartex" xmlns:cx3="http://schemas.microsoft.com/office/drawing/2016/5/9/chartex" xmlns:cx4="http://schemas.microsoft.com/office/drawing/2016/5/10/chartex" xmlns:cx5="http://schemas.microsoft.com/office/drawing/2016/5/11/chartex" xmlns:cx6="http://schemas.microsoft.com/office/drawing/2016/5/12/chartex" xmlns:cx7="http://schemas.microsoft.com/office/drawing/2016/5/13/chartex" xmlns:cx8="http://schemas.microsoft.com/office/drawing/2016/5/14/chartex" xmlns:mc="http://schemas.openxmlformats.org/markup-compatibility/2006" xmlns:aink="http://schemas.microsoft.com/office/drawing/2016/ink" xmlns:am3d="http://schemas.microsoft.com/office/drawing/2017/model3d" xmlns:o="urn:schemas-microsoft-com:office:office" xmlns:oel="http://schemas.microsoft.com/office/2019/extlst" xmlns:r="http://schemas.openxmlformats.org/officeDocument/2006/relationships" xmlns:m="http://schemas.openxmlformats.org/officeDocument/2006/math" xmlns:v="urn:schemas-microsoft-com:vml" xmlns:wp14="http://schemas.microsoft.com/office/word/2010/wordprocessingDrawing" xmlns:wp="http://schemas.openxmlformats.org/drawingml/2006/wordprocessingDrawing" xmlns:w10="urn:schemas-microsoft-com:office:word" xmlns:w="http://schemas.openxmlformats.org/wordprocessingml/2006/main" xmlns:w14="http://schemas.microsoft.com/office/word/2010/wordml" xmlns:w15="http://schemas.microsoft.com/office/word/2012/wordml" xmlns:w16cex="http://schemas.microsoft.com/office/word/2018/wordml/cex" xmlns:w16cid="http://schemas.microsoft.com/office/word/2016/wordml/cid" xmlns:w16="http://schemas.microsoft.com/office/word/2018/wordml" xmlns:w16sdtdh="http://schemas.microsoft.com/office/word/2020/wordml/sdtdatahash" xmlns:w16se="http://schemas.microsoft.com/office/word/2015/wordml/symex" xmlns:wpg="http://schemas.microsoft.com/office/word/2010/wordprocessingGroup" xmlns:wpi="http://schemas.microsoft.com/office/word/2010/wordprocessingInk" xmlns:wne="http://schemas.microsoft.com/office/word/2006/wordml" xmlns:wps="http://schemas.microsoft.com/office/word/2010/wordprocessingShape" mc:Ignorable="w14 w15 w16se w16cid w16 w16cex w16sdtdh wp14">
+<w:endnotes xmlns:wpc="http://schemas.microsoft.com/office/word/2010/wordprocessingCanvas" xmlns:cx="http://schemas.microsoft.com/office/drawing/2014/chartex" xmlns:cx1="http://schemas.microsoft.com/office/drawing/2015/9/8/chartex" xmlns:cx2="http://schemas.microsoft.com/office/drawing/2015/10/21/chartex" xmlns:cx3="http://schemas.microsoft.com/office/drawing/2016/5/9/chartex" xmlns:cx4="http://schemas.microsoft.com/office/drawing/2016/5/10/chartex" xmlns:cx5="http://schemas.microsoft.com/office/drawing/2016/5/11/chartex" xmlns:cx6="http://schemas.microsoft.com/office/drawing/2016/5/12/chartex" xmlns:cx7="http://schemas.microsoft.com/office/drawing/2016/5/13/chartex" xmlns:cx8="http://schemas.microsoft.com/office/drawing/2016/5/14/chartex" xmlns:mc="http://schemas.openxmlformats.org/markup-compatibility/2006" xmlns:aink="http://schemas.microsoft.com/office/drawing/2016/ink" xmlns:am3d="http://schemas.microsoft.com/office/drawing/2017/model3d" xmlns:o="urn:schemas-microsoft-com:office:office" xmlns:oel="http://schemas.microsoft.com/office/2019/extlst" xmlns:r="http://schemas.openxmlformats.org/officeDocument/2006/relationships" xmlns:m="http://schemas.openxmlformats.org/officeDocument/2006/math" xmlns:v="urn:schemas-microsoft-com:vml" xmlns:wp14="http://schemas.microsoft.com/office/word/2010/wordprocessingDrawing" xmlns:wp="http://schemas.openxmlformats.org/drawingml/2006/wordprocessingDrawing" xmlns:w10="urn:schemas-microsoft-com:office:word" xmlns:w="http://schemas.openxmlformats.org/wordprocessingml/2006/main" xmlns:w14="http://schemas.microsoft.com/office/word/2010/wordml" xmlns:w15="http://schemas.microsoft.com/office/word/2012/wordml" xmlns:w16cex="http://schemas.microsoft.com/office/word/2018/wordml/cex" xmlns:w16cid="http://schemas.microsoft.com/office/word/2016/wordml/cid" xmlns:w16="http://schemas.microsoft.com/office/word/2018/wordml" xmlns:w16du="http://schemas.microsoft.com/office/word/2023/wordml/word16du" xmlns:w16sdtdh="http://schemas.microsoft.com/office/word/2020/wordml/sdtdatahash" xmlns:w16se="http://schemas.microsoft.com/office/word/2015/wordml/symex" xmlns:wpg="http://schemas.microsoft.com/office/word/2010/wordprocessingGroup" xmlns:wpi="http://schemas.microsoft.com/office/word/2010/wordprocessingInk" xmlns:wne="http://schemas.microsoft.com/office/word/2006/wordml" xmlns:wps="http://schemas.microsoft.com/office/word/2010/wordprocessingShape" mc:Ignorable="w14 w15 w16se w16cid w16 w16cex w16sdtdh w16du wp14">
   <w:endnote w:type="separator" w:id="-1">
     <w:p>
       <w:pPr>
@@ -8837,7 +8967,7 @@
 </file>
 
 <file path=word/footer1.xml><?xml version="1.0" encoding="utf-8"?>
-<w:ftr xmlns:wpc="http://schemas.microsoft.com/office/word/2010/wordprocessingCanvas" xmlns:cx="http://schemas.microsoft.com/office/drawing/2014/chartex" xmlns:cx1="http://schemas.microsoft.com/office/drawing/2015/9/8/chartex" xmlns:cx2="http://schemas.microsoft.com/office/drawing/2015/10/21/chartex" xmlns:cx3="http://schemas.microsoft.com/office/drawing/2016/5/9/chartex" xmlns:cx4="http://schemas.microsoft.com/office/drawing/2016/5/10/chartex" xmlns:cx5="http://schemas.microsoft.com/office/drawing/2016/5/11/chartex" xmlns:cx6="http://schemas.microsoft.com/office/drawing/2016/5/12/chartex" xmlns:cx7="http://schemas.microsoft.com/office/drawing/2016/5/13/chartex" xmlns:cx8="http://schemas.microsoft.com/office/drawing/2016/5/14/chartex" xmlns:mc="http://schemas.openxmlformats.org/markup-compatibility/2006" xmlns:aink="http://schemas.microsoft.com/office/drawing/2016/ink" xmlns:am3d="http://schemas.microsoft.com/office/drawing/2017/model3d" xmlns:o="urn:schemas-microsoft-com:office:office" xmlns:oel="http://schemas.microsoft.com/office/2019/extlst" xmlns:r="http://schemas.openxmlformats.org/officeDocument/2006/relationships" xmlns:m="http://schemas.openxmlformats.org/officeDocument/2006/math" xmlns:v="urn:schemas-microsoft-com:vml" xmlns:wp14="http://schemas.microsoft.com/office/word/2010/wordprocessingDrawing" xmlns:wp="http://schemas.openxmlformats.org/drawingml/2006/wordprocessingDrawing" xmlns:w10="urn:schemas-microsoft-com:office:word" xmlns:w="http://schemas.openxmlformats.org/wordprocessingml/2006/main" xmlns:w14="http://schemas.microsoft.com/office/word/2010/wordml" xmlns:w15="http://schemas.microsoft.com/office/word/2012/wordml" xmlns:w16cex="http://schemas.microsoft.com/office/word/2018/wordml/cex" xmlns:w16cid="http://schemas.microsoft.com/office/word/2016/wordml/cid" xmlns:w16="http://schemas.microsoft.com/office/word/2018/wordml" xmlns:w16sdtdh="http://schemas.microsoft.com/office/word/2020/wordml/sdtdatahash" xmlns:w16se="http://schemas.microsoft.com/office/word/2015/wordml/symex" xmlns:wpg="http://schemas.microsoft.com/office/word/2010/wordprocessingGroup" xmlns:wpi="http://schemas.microsoft.com/office/word/2010/wordprocessingInk" xmlns:wne="http://schemas.microsoft.com/office/word/2006/wordml" xmlns:wps="http://schemas.microsoft.com/office/word/2010/wordprocessingShape" mc:Ignorable="w14 w15 w16se w16cid w16 w16cex w16sdtdh wp14">
+<w:ftr xmlns:wpc="http://schemas.microsoft.com/office/word/2010/wordprocessingCanvas" xmlns:cx="http://schemas.microsoft.com/office/drawing/2014/chartex" xmlns:cx1="http://schemas.microsoft.com/office/drawing/2015/9/8/chartex" xmlns:cx2="http://schemas.microsoft.com/office/drawing/2015/10/21/chartex" xmlns:cx3="http://schemas.microsoft.com/office/drawing/2016/5/9/chartex" xmlns:cx4="http://schemas.microsoft.com/office/drawing/2016/5/10/chartex" xmlns:cx5="http://schemas.microsoft.com/office/drawing/2016/5/11/chartex" xmlns:cx6="http://schemas.microsoft.com/office/drawing/2016/5/12/chartex" xmlns:cx7="http://schemas.microsoft.com/office/drawing/2016/5/13/chartex" xmlns:cx8="http://schemas.microsoft.com/office/drawing/2016/5/14/chartex" xmlns:mc="http://schemas.openxmlformats.org/markup-compatibility/2006" xmlns:aink="http://schemas.microsoft.com/office/drawing/2016/ink" xmlns:am3d="http://schemas.microsoft.com/office/drawing/2017/model3d" xmlns:o="urn:schemas-microsoft-com:office:office" xmlns:oel="http://schemas.microsoft.com/office/2019/extlst" xmlns:r="http://schemas.openxmlformats.org/officeDocument/2006/relationships" xmlns:m="http://schemas.openxmlformats.org/officeDocument/2006/math" xmlns:v="urn:schemas-microsoft-com:vml" xmlns:wp14="http://schemas.microsoft.com/office/word/2010/wordprocessingDrawing" xmlns:wp="http://schemas.openxmlformats.org/drawingml/2006/wordprocessingDrawing" xmlns:w10="urn:schemas-microsoft-com:office:word" xmlns:w="http://schemas.openxmlformats.org/wordprocessingml/2006/main" xmlns:w14="http://schemas.microsoft.com/office/word/2010/wordml" xmlns:w15="http://schemas.microsoft.com/office/word/2012/wordml" xmlns:w16cex="http://schemas.microsoft.com/office/word/2018/wordml/cex" xmlns:w16cid="http://schemas.microsoft.com/office/word/2016/wordml/cid" xmlns:w16="http://schemas.microsoft.com/office/word/2018/wordml" xmlns:w16du="http://schemas.microsoft.com/office/word/2023/wordml/word16du" xmlns:w16sdtdh="http://schemas.microsoft.com/office/word/2020/wordml/sdtdatahash" xmlns:w16se="http://schemas.microsoft.com/office/word/2015/wordml/symex" xmlns:wpg="http://schemas.microsoft.com/office/word/2010/wordprocessingGroup" xmlns:wpi="http://schemas.microsoft.com/office/word/2010/wordprocessingInk" xmlns:wne="http://schemas.microsoft.com/office/word/2006/wordml" xmlns:wps="http://schemas.microsoft.com/office/word/2010/wordprocessingShape" mc:Ignorable="w14 w15 w16se w16cid w16 w16cex w16sdtdh w16du wp14">
   <w:p>
     <w:pPr>
       <w:pStyle w:val="Footer"/>
@@ -9003,7 +9133,7 @@
 </file>
 
 <file path=word/footnotes.xml><?xml version="1.0" encoding="utf-8"?>
-<w:footnotes xmlns:wpc="http://schemas.microsoft.com/office/word/2010/wordprocessingCanvas" xmlns:cx="http://schemas.microsoft.com/office/drawing/2014/chartex" xmlns:cx1="http://schemas.microsoft.com/office/drawing/2015/9/8/chartex" xmlns:cx2="http://schemas.microsoft.com/office/drawing/2015/10/21/chartex" xmlns:cx3="http://schemas.microsoft.com/office/drawing/2016/5/9/chartex" xmlns:cx4="http://schemas.microsoft.com/office/drawing/2016/5/10/chartex" xmlns:cx5="http://schemas.microsoft.com/office/drawing/2016/5/11/chartex" xmlns:cx6="http://schemas.microsoft.com/office/drawing/2016/5/12/chartex" xmlns:cx7="http://schemas.microsoft.com/office/drawing/2016/5/13/chartex" xmlns:cx8="http://schemas.microsoft.com/office/drawing/2016/5/14/chartex" xmlns:mc="http://schemas.openxmlformats.org/markup-compatibility/2006" xmlns:aink="http://schemas.microsoft.com/office/drawing/2016/ink" xmlns:am3d="http://schemas.microsoft.com/office/drawing/2017/model3d" xmlns:o="urn:schemas-microsoft-com:office:office" xmlns:oel="http://schemas.microsoft.com/office/2019/extlst" xmlns:r="http://schemas.openxmlformats.org/officeDocument/2006/relationships" xmlns:m="http://schemas.openxmlformats.org/officeDocument/2006/math" xmlns:v="urn:schemas-microsoft-com:vml" xmlns:wp14="http://schemas.microsoft.com/office/word/2010/wordprocessingDrawing" xmlns:wp="http://schemas.openxmlformats.org/drawingml/2006/wordprocessingDrawing" xmlns:w10="urn:schemas-microsoft-com:office:word" xmlns:w="http://schemas.openxmlformats.org/wordprocessingml/2006/main" xmlns:w14="http://schemas.microsoft.com/office/word/2010/wordml" xmlns:w15="http://schemas.microsoft.com/office/word/2012/wordml" xmlns:w16cex="http://schemas.microsoft.com/office/word/2018/wordml/cex" xmlns:w16cid="http://schemas.microsoft.com/office/word/2016/wordml/cid" xmlns:w16="http://schemas.microsoft.com/office/word/2018/wordml" xmlns:w16sdtdh="http://schemas.microsoft.com/office/word/2020/wordml/sdtdatahash" xmlns:w16se="http://schemas.microsoft.com/office/word/2015/wordml/symex" xmlns:wpg="http://schemas.microsoft.com/office/word/2010/wordprocessingGroup" xmlns:wpi="http://schemas.microsoft.com/office/word/2010/wordprocessingInk" xmlns:wne="http://schemas.microsoft.com/office/word/2006/wordml" xmlns:wps="http://schemas.microsoft.com/office/word/2010/wordprocessingShape" mc:Ignorable="w14 w15 w16se w16cid w16 w16cex w16sdtdh wp14">
+<w:footnotes xmlns:wpc="http://schemas.microsoft.com/office/word/2010/wordprocessingCanvas" xmlns:cx="http://schemas.microsoft.com/office/drawing/2014/chartex" xmlns:cx1="http://schemas.microsoft.com/office/drawing/2015/9/8/chartex" xmlns:cx2="http://schemas.microsoft.com/office/drawing/2015/10/21/chartex" xmlns:cx3="http://schemas.microsoft.com/office/drawing/2016/5/9/chartex" xmlns:cx4="http://schemas.microsoft.com/office/drawing/2016/5/10/chartex" xmlns:cx5="http://schemas.microsoft.com/office/drawing/2016/5/11/chartex" xmlns:cx6="http://schemas.microsoft.com/office/drawing/2016/5/12/chartex" xmlns:cx7="http://schemas.microsoft.com/office/drawing/2016/5/13/chartex" xmlns:cx8="http://schemas.microsoft.com/office/drawing/2016/5/14/chartex" xmlns:mc="http://schemas.openxmlformats.org/markup-compatibility/2006" xmlns:aink="http://schemas.microsoft.com/office/drawing/2016/ink" xmlns:am3d="http://schemas.microsoft.com/office/drawing/2017/model3d" xmlns:o="urn:schemas-microsoft-com:office:office" xmlns:oel="http://schemas.microsoft.com/office/2019/extlst" xmlns:r="http://schemas.openxmlformats.org/officeDocument/2006/relationships" xmlns:m="http://schemas.openxmlformats.org/officeDocument/2006/math" xmlns:v="urn:schemas-microsoft-com:vml" xmlns:wp14="http://schemas.microsoft.com/office/word/2010/wordprocessingDrawing" xmlns:wp="http://schemas.openxmlformats.org/drawingml/2006/wordprocessingDrawing" xmlns:w10="urn:schemas-microsoft-com:office:word" xmlns:w="http://schemas.openxmlformats.org/wordprocessingml/2006/main" xmlns:w14="http://schemas.microsoft.com/office/word/2010/wordml" xmlns:w15="http://schemas.microsoft.com/office/word/2012/wordml" xmlns:w16cex="http://schemas.microsoft.com/office/word/2018/wordml/cex" xmlns:w16cid="http://schemas.microsoft.com/office/word/2016/wordml/cid" xmlns:w16="http://schemas.microsoft.com/office/word/2018/wordml" xmlns:w16du="http://schemas.microsoft.com/office/word/2023/wordml/word16du" xmlns:w16sdtdh="http://schemas.microsoft.com/office/word/2020/wordml/sdtdatahash" xmlns:w16se="http://schemas.microsoft.com/office/word/2015/wordml/symex" xmlns:wpg="http://schemas.microsoft.com/office/word/2010/wordprocessingGroup" xmlns:wpi="http://schemas.microsoft.com/office/word/2010/wordprocessingInk" xmlns:wne="http://schemas.microsoft.com/office/word/2006/wordml" xmlns:wps="http://schemas.microsoft.com/office/word/2010/wordprocessingShape" mc:Ignorable="w14 w15 w16se w16cid w16 w16cex w16sdtdh w16du wp14">
   <w:footnote w:type="separator" w:id="-1">
     <w:p>
       <w:pPr>
@@ -9028,7 +9158,7 @@
 </file>
 
 <file path=word/header1.xml><?xml version="1.0" encoding="utf-8"?>
-<w:hdr xmlns:wpc="http://schemas.microsoft.com/office/word/2010/wordprocessingCanvas" xmlns:cx="http://schemas.microsoft.com/office/drawing/2014/chartex" xmlns:cx1="http://schemas.microsoft.com/office/drawing/2015/9/8/chartex" xmlns:cx2="http://schemas.microsoft.com/office/drawing/2015/10/21/chartex" xmlns:cx3="http://schemas.microsoft.com/office/drawing/2016/5/9/chartex" xmlns:cx4="http://schemas.microsoft.com/office/drawing/2016/5/10/chartex" xmlns:cx5="http://schemas.microsoft.com/office/drawing/2016/5/11/chartex" xmlns:cx6="http://schemas.microsoft.com/office/drawing/2016/5/12/chartex" xmlns:cx7="http://schemas.microsoft.com/office/drawing/2016/5/13/chartex" xmlns:cx8="http://schemas.microsoft.com/office/drawing/2016/5/14/chartex" xmlns:mc="http://schemas.openxmlformats.org/markup-compatibility/2006" xmlns:aink="http://schemas.microsoft.com/office/drawing/2016/ink" xmlns:am3d="http://schemas.microsoft.com/office/drawing/2017/model3d" xmlns:o="urn:schemas-microsoft-com:office:office" xmlns:oel="http://schemas.microsoft.com/office/2019/extlst" xmlns:r="http://schemas.openxmlformats.org/officeDocument/2006/relationships" xmlns:m="http://schemas.openxmlformats.org/officeDocument/2006/math" xmlns:v="urn:schemas-microsoft-com:vml" xmlns:wp14="http://schemas.microsoft.com/office/word/2010/wordprocessingDrawing" xmlns:wp="http://schemas.openxmlformats.org/drawingml/2006/wordprocessingDrawing" xmlns:w10="urn:schemas-microsoft-com:office:word" xmlns:w="http://schemas.openxmlformats.org/wordprocessingml/2006/main" xmlns:w14="http://schemas.microsoft.com/office/word/2010/wordml" xmlns:w15="http://schemas.microsoft.com/office/word/2012/wordml" xmlns:w16cex="http://schemas.microsoft.com/office/word/2018/wordml/cex" xmlns:w16cid="http://schemas.microsoft.com/office/word/2016/wordml/cid" xmlns:w16="http://schemas.microsoft.com/office/word/2018/wordml" xmlns:w16sdtdh="http://schemas.microsoft.com/office/word/2020/wordml/sdtdatahash" xmlns:w16se="http://schemas.microsoft.com/office/word/2015/wordml/symex" xmlns:wpg="http://schemas.microsoft.com/office/word/2010/wordprocessingGroup" xmlns:wpi="http://schemas.microsoft.com/office/word/2010/wordprocessingInk" xmlns:wne="http://schemas.microsoft.com/office/word/2006/wordml" xmlns:wps="http://schemas.microsoft.com/office/word/2010/wordprocessingShape" mc:Ignorable="w14 w15 w16se w16cid w16 w16cex w16sdtdh wp14">
+<w:hdr xmlns:wpc="http://schemas.microsoft.com/office/word/2010/wordprocessingCanvas" xmlns:cx="http://schemas.microsoft.com/office/drawing/2014/chartex" xmlns:cx1="http://schemas.microsoft.com/office/drawing/2015/9/8/chartex" xmlns:cx2="http://schemas.microsoft.com/office/drawing/2015/10/21/chartex" xmlns:cx3="http://schemas.microsoft.com/office/drawing/2016/5/9/chartex" xmlns:cx4="http://schemas.microsoft.com/office/drawing/2016/5/10/chartex" xmlns:cx5="http://schemas.microsoft.com/office/drawing/2016/5/11/chartex" xmlns:cx6="http://schemas.microsoft.com/office/drawing/2016/5/12/chartex" xmlns:cx7="http://schemas.microsoft.com/office/drawing/2016/5/13/chartex" xmlns:cx8="http://schemas.microsoft.com/office/drawing/2016/5/14/chartex" xmlns:mc="http://schemas.openxmlformats.org/markup-compatibility/2006" xmlns:aink="http://schemas.microsoft.com/office/drawing/2016/ink" xmlns:am3d="http://schemas.microsoft.com/office/drawing/2017/model3d" xmlns:o="urn:schemas-microsoft-com:office:office" xmlns:oel="http://schemas.microsoft.com/office/2019/extlst" xmlns:r="http://schemas.openxmlformats.org/officeDocument/2006/relationships" xmlns:m="http://schemas.openxmlformats.org/officeDocument/2006/math" xmlns:v="urn:schemas-microsoft-com:vml" xmlns:wp14="http://schemas.microsoft.com/office/word/2010/wordprocessingDrawing" xmlns:wp="http://schemas.openxmlformats.org/drawingml/2006/wordprocessingDrawing" xmlns:w10="urn:schemas-microsoft-com:office:word" xmlns:w="http://schemas.openxmlformats.org/wordprocessingml/2006/main" xmlns:w14="http://schemas.microsoft.com/office/word/2010/wordml" xmlns:w15="http://schemas.microsoft.com/office/word/2012/wordml" xmlns:w16cex="http://schemas.microsoft.com/office/word/2018/wordml/cex" xmlns:w16cid="http://schemas.microsoft.com/office/word/2016/wordml/cid" xmlns:w16="http://schemas.microsoft.com/office/word/2018/wordml" xmlns:w16du="http://schemas.microsoft.com/office/word/2023/wordml/word16du" xmlns:w16sdtdh="http://schemas.microsoft.com/office/word/2020/wordml/sdtdatahash" xmlns:w16se="http://schemas.microsoft.com/office/word/2015/wordml/symex" xmlns:wpg="http://schemas.microsoft.com/office/word/2010/wordprocessingGroup" xmlns:wpi="http://schemas.microsoft.com/office/word/2010/wordprocessingInk" xmlns:wne="http://schemas.microsoft.com/office/word/2006/wordml" xmlns:wps="http://schemas.microsoft.com/office/word/2010/wordprocessingShape" mc:Ignorable="w14 w15 w16se w16cid w16 w16cex w16sdtdh w16du wp14">
   <w:p>
     <w:pPr>
       <w:pStyle w:val="Header"/>
@@ -9042,7 +9172,7 @@
         <wp:inline distT="0" distB="0" distL="0" distR="0" wp14:anchorId="3FC8A20A" wp14:editId="76C1E016">
           <wp:extent cx="5057030" cy="916070"/>
           <wp:effectExtent l="0" t="0" r="0" b="0"/>
-          <wp:docPr id="1662537919" name="Picture 1662537919"/>
+          <wp:docPr id="311962673" name="Picture 311962673"/>
           <wp:cNvGraphicFramePr>
             <a:graphicFrameLocks xmlns:a="http://schemas.openxmlformats.org/drawingml/2006/main" noChangeAspect="1"/>
           </wp:cNvGraphicFramePr>
@@ -9181,7 +9311,7 @@
 </file>
 
 <file path=word/numbering.xml><?xml version="1.0" encoding="utf-8"?>
-<w:numbering xmlns:wpc="http://schemas.microsoft.com/office/word/2010/wordprocessingCanvas" xmlns:cx="http://schemas.microsoft.com/office/drawing/2014/chartex" xmlns:cx1="http://schemas.microsoft.com/office/drawing/2015/9/8/chartex" xmlns:cx2="http://schemas.microsoft.com/office/drawing/2015/10/21/chartex" xmlns:cx3="http://schemas.microsoft.com/office/drawing/2016/5/9/chartex" xmlns:cx4="http://schemas.microsoft.com/office/drawing/2016/5/10/chartex" xmlns:cx5="http://schemas.microsoft.com/office/drawing/2016/5/11/chartex" xmlns:cx6="http://schemas.microsoft.com/office/drawing/2016/5/12/chartex" xmlns:cx7="http://schemas.microsoft.com/office/drawing/2016/5/13/chartex" xmlns:cx8="http://schemas.microsoft.com/office/drawing/2016/5/14/chartex" xmlns:mc="http://schemas.openxmlformats.org/markup-compatibility/2006" xmlns:aink="http://schemas.microsoft.com/office/drawing/2016/ink" xmlns:am3d="http://schemas.microsoft.com/office/drawing/2017/model3d" xmlns:o="urn:schemas-microsoft-com:office:office" xmlns:oel="http://schemas.microsoft.com/office/2019/extlst" xmlns:r="http://schemas.openxmlformats.org/officeDocument/2006/relationships" xmlns:m="http://schemas.openxmlformats.org/officeDocument/2006/math" xmlns:v="urn:schemas-microsoft-com:vml" xmlns:wp14="http://schemas.microsoft.com/office/word/2010/wordprocessingDrawing" xmlns:wp="http://schemas.openxmlformats.org/drawingml/2006/wordprocessingDrawing" xmlns:w10="urn:schemas-microsoft-com:office:word" xmlns:w="http://schemas.openxmlformats.org/wordprocessingml/2006/main" xmlns:w14="http://schemas.microsoft.com/office/word/2010/wordml" xmlns:w15="http://schemas.microsoft.com/office/word/2012/wordml" xmlns:w16cex="http://schemas.microsoft.com/office/word/2018/wordml/cex" xmlns:w16cid="http://schemas.microsoft.com/office/word/2016/wordml/cid" xmlns:w16="http://schemas.microsoft.com/office/word/2018/wordml" xmlns:w16sdtdh="http://schemas.microsoft.com/office/word/2020/wordml/sdtdatahash" xmlns:w16se="http://schemas.microsoft.com/office/word/2015/wordml/symex" xmlns:wpg="http://schemas.microsoft.com/office/word/2010/wordprocessingGroup" xmlns:wpi="http://schemas.microsoft.com/office/word/2010/wordprocessingInk" xmlns:wne="http://schemas.microsoft.com/office/word/2006/wordml" xmlns:wps="http://schemas.microsoft.com/office/word/2010/wordprocessingShape" mc:Ignorable="w14 w15 w16se w16cid w16 w16cex w16sdtdh wp14">
+<w:numbering xmlns:wpc="http://schemas.microsoft.com/office/word/2010/wordprocessingCanvas" xmlns:cx="http://schemas.microsoft.com/office/drawing/2014/chartex" xmlns:cx1="http://schemas.microsoft.com/office/drawing/2015/9/8/chartex" xmlns:cx2="http://schemas.microsoft.com/office/drawing/2015/10/21/chartex" xmlns:cx3="http://schemas.microsoft.com/office/drawing/2016/5/9/chartex" xmlns:cx4="http://schemas.microsoft.com/office/drawing/2016/5/10/chartex" xmlns:cx5="http://schemas.microsoft.com/office/drawing/2016/5/11/chartex" xmlns:cx6="http://schemas.microsoft.com/office/drawing/2016/5/12/chartex" xmlns:cx7="http://schemas.microsoft.com/office/drawing/2016/5/13/chartex" xmlns:cx8="http://schemas.microsoft.com/office/drawing/2016/5/14/chartex" xmlns:mc="http://schemas.openxmlformats.org/markup-compatibility/2006" xmlns:aink="http://schemas.microsoft.com/office/drawing/2016/ink" xmlns:am3d="http://schemas.microsoft.com/office/drawing/2017/model3d" xmlns:o="urn:schemas-microsoft-com:office:office" xmlns:oel="http://schemas.microsoft.com/office/2019/extlst" xmlns:r="http://schemas.openxmlformats.org/officeDocument/2006/relationships" xmlns:m="http://schemas.openxmlformats.org/officeDocument/2006/math" xmlns:v="urn:schemas-microsoft-com:vml" xmlns:wp14="http://schemas.microsoft.com/office/word/2010/wordprocessingDrawing" xmlns:wp="http://schemas.openxmlformats.org/drawingml/2006/wordprocessingDrawing" xmlns:w10="urn:schemas-microsoft-com:office:word" xmlns:w="http://schemas.openxmlformats.org/wordprocessingml/2006/main" xmlns:w14="http://schemas.microsoft.com/office/word/2010/wordml" xmlns:w15="http://schemas.microsoft.com/office/word/2012/wordml" xmlns:w16cex="http://schemas.microsoft.com/office/word/2018/wordml/cex" xmlns:w16cid="http://schemas.microsoft.com/office/word/2016/wordml/cid" xmlns:w16="http://schemas.microsoft.com/office/word/2018/wordml" xmlns:w16du="http://schemas.microsoft.com/office/word/2023/wordml/word16du" xmlns:w16sdtdh="http://schemas.microsoft.com/office/word/2020/wordml/sdtdatahash" xmlns:w16se="http://schemas.microsoft.com/office/word/2015/wordml/symex" xmlns:wpg="http://schemas.microsoft.com/office/word/2010/wordprocessingGroup" xmlns:wpi="http://schemas.microsoft.com/office/word/2010/wordprocessingInk" xmlns:wne="http://schemas.microsoft.com/office/word/2006/wordml" xmlns:wps="http://schemas.microsoft.com/office/word/2010/wordprocessingShape" mc:Ignorable="w14 w15 w16se w16cid w16 w16cex w16sdtdh w16du wp14">
   <w:abstractNum w:abstractNumId="0" w15:restartNumberingAfterBreak="0">
     <w:nsid w:val="329121A7"/>
     <w:multiLevelType w:val="hybridMultilevel"/>
@@ -9302,7 +9432,7 @@
 </file>
 
 <file path=word/styles.xml><?xml version="1.0" encoding="utf-8"?>
-<w:styles xmlns:mc="http://schemas.openxmlformats.org/markup-compatibility/2006" xmlns:r="http://schemas.openxmlformats.org/officeDocument/2006/relationships" xmlns:w="http://schemas.openxmlformats.org/wordprocessingml/2006/main" xmlns:w14="http://schemas.microsoft.com/office/word/2010/wordml" xmlns:w15="http://schemas.microsoft.com/office/word/2012/wordml" xmlns:w16cex="http://schemas.microsoft.com/office/word/2018/wordml/cex" xmlns:w16cid="http://schemas.microsoft.com/office/word/2016/wordml/cid" xmlns:w16="http://schemas.microsoft.com/office/word/2018/wordml" xmlns:w16sdtdh="http://schemas.microsoft.com/office/word/2020/wordml/sdtdatahash" xmlns:w16se="http://schemas.microsoft.com/office/word/2015/wordml/symex" mc:Ignorable="w14 w15 w16se w16cid w16 w16cex w16sdtdh">
+<w:styles xmlns:mc="http://schemas.openxmlformats.org/markup-compatibility/2006" xmlns:r="http://schemas.openxmlformats.org/officeDocument/2006/relationships" xmlns:w="http://schemas.openxmlformats.org/wordprocessingml/2006/main" xmlns:w14="http://schemas.microsoft.com/office/word/2010/wordml" xmlns:w15="http://schemas.microsoft.com/office/word/2012/wordml" xmlns:w16cex="http://schemas.microsoft.com/office/word/2018/wordml/cex" xmlns:w16cid="http://schemas.microsoft.com/office/word/2016/wordml/cid" xmlns:w16="http://schemas.microsoft.com/office/word/2018/wordml" xmlns:w16du="http://schemas.microsoft.com/office/word/2023/wordml/word16du" xmlns:w16sdtdh="http://schemas.microsoft.com/office/word/2020/wordml/sdtdatahash" xmlns:w16se="http://schemas.microsoft.com/office/word/2015/wordml/symex" mc:Ignorable="w14 w15 w16se w16cid w16 w16cex w16sdtdh w16du">
   <w:docDefaults>
     <w:rPrDefault>
       <w:rPr>

</xml_diff>